<commit_message>
Add "launch" and "suuport" section to doc as head and tail.
</commit_message>
<xml_diff>
--- a/doc/遊戲指南.docx
+++ b/doc/遊戲指南.docx
@@ -145,6 +145,1034 @@
       <w:pPr>
         <w:pStyle w:val="Heading1"/>
         <w:rPr>
+          <w:lang w:eastAsia="zh-HK"/>
+        </w:rPr>
+      </w:pPr>
+      <w:r>
+        <w:rPr>
+          <w:rFonts w:hint="eastAsia"/>
+          <w:lang w:eastAsia="zh-HK"/>
+        </w:rPr>
+        <w:lastRenderedPageBreak/>
+        <w:t>啟動</w:t>
+      </w:r>
+      <w:r>
+        <w:rPr>
+          <w:rFonts w:hint="eastAsia"/>
+          <w:lang w:eastAsia="zh-HK"/>
+        </w:rPr>
+        <w:t>遊戲</w:t>
+      </w:r>
+    </w:p>
+    <w:p>
+      <w:pPr>
+        <w:rPr>
+          <w:lang w:eastAsia="zh-HK"/>
+        </w:rPr>
+      </w:pPr>
+      <w:r>
+        <w:rPr>
+          <w:rFonts w:hint="eastAsia"/>
+          <w:lang w:eastAsia="zh-HK"/>
+        </w:rPr>
+        <w:t>當你啟動遊戲時，會先出現啟動器。</w:t>
+      </w:r>
+      <w:r>
+        <w:rPr>
+          <w:rFonts w:hint="eastAsia"/>
+          <w:lang w:eastAsia="zh-HK"/>
+        </w:rPr>
+        <w:t>你可以選擇遊戲畫面的解像度，也可以安裝或移除模組。</w:t>
+      </w:r>
+      <w:r>
+        <w:rPr>
+          <w:rFonts w:hint="eastAsia"/>
+          <w:lang w:eastAsia="zh-HK"/>
+        </w:rPr>
+        <w:t>由於</w:t>
+      </w:r>
+      <w:r>
+        <w:rPr>
+          <w:rFonts w:hint="eastAsia"/>
+          <w:lang w:eastAsia="zh-HK"/>
+        </w:rPr>
+        <w:t>種種原因，小羊無法漢化</w:t>
+      </w:r>
+      <w:r>
+        <w:rPr>
+          <w:rFonts w:hint="eastAsia"/>
+          <w:lang w:eastAsia="zh-HK"/>
+        </w:rPr>
+        <w:t>啟動器</w:t>
+      </w:r>
+      <w:r>
+        <w:rPr>
+          <w:rFonts w:hint="eastAsia"/>
+          <w:lang w:eastAsia="zh-HK"/>
+        </w:rPr>
+        <w:t>，期望能有高人出手相助。</w:t>
+      </w:r>
+    </w:p>
+    <w:p>
+      <w:pPr>
+        <w:rPr>
+          <w:lang w:eastAsia="zh-HK"/>
+        </w:rPr>
+      </w:pPr>
+      <w:r>
+        <w:rPr>
+          <w:rFonts w:hint="eastAsia"/>
+          <w:lang w:eastAsia="zh-HK"/>
+        </w:rPr>
+        <w:t>異族航員大致分兩個版本，一是完全無修改的原裝版本，二是由熱心玩家</w:t>
+      </w:r>
+      <w:r>
+        <w:rPr>
+          <w:rFonts w:hint="eastAsia"/>
+          <w:lang w:eastAsia="zh-HK"/>
+        </w:rPr>
+        <w:t>所</w:t>
+      </w:r>
+      <w:r>
+        <w:rPr>
+          <w:rFonts w:hint="eastAsia"/>
+          <w:lang w:eastAsia="zh-HK"/>
+        </w:rPr>
+        <w:t>維護</w:t>
+      </w:r>
+      <w:r>
+        <w:rPr>
+          <w:rFonts w:hint="eastAsia"/>
+          <w:lang w:eastAsia="zh-HK"/>
+        </w:rPr>
+        <w:t>的社群版</w:t>
+      </w:r>
+      <w:r>
+        <w:rPr>
+          <w:rFonts w:hint="eastAsia"/>
+          <w:lang w:eastAsia="zh-HK"/>
+        </w:rPr>
+        <w:t>。</w:t>
+      </w:r>
+      <w:r>
+        <w:rPr>
+          <w:rFonts w:hint="eastAsia"/>
+          <w:lang w:eastAsia="zh-HK"/>
+        </w:rPr>
+        <w:t>版本號在啟動器的右上角顯示</w:t>
+      </w:r>
+      <w:r>
+        <w:rPr>
+          <w:rFonts w:hint="eastAsia"/>
+          <w:lang w:eastAsia="zh-HK"/>
+        </w:rPr>
+        <w:t>，</w:t>
+      </w:r>
+      <w:r>
+        <w:rPr>
+          <w:rFonts w:hint="eastAsia"/>
+          <w:lang w:eastAsia="zh-HK"/>
+        </w:rPr>
+        <w:t>可以辨認遊戲版本。</w:t>
+      </w:r>
+    </w:p>
+    <w:p>
+      <w:pPr>
+        <w:pStyle w:val="Heading2"/>
+        <w:rPr>
+          <w:lang w:eastAsia="zh-HK"/>
+        </w:rPr>
+      </w:pPr>
+      <w:r>
+        <w:rPr>
+          <w:rFonts w:hint="eastAsia"/>
+          <w:lang w:eastAsia="zh-HK"/>
+        </w:rPr>
+        <w:t>原版</w:t>
+      </w:r>
+    </w:p>
+    <w:p>
+      <w:pPr>
+        <w:rPr>
+          <w:lang w:eastAsia="zh-HK"/>
+        </w:rPr>
+      </w:pPr>
+      <w:r>
+        <w:rPr>
+          <w:rFonts w:hint="eastAsia"/>
+          <w:lang w:eastAsia="zh-HK"/>
+        </w:rPr>
+        <w:t>購買遊戲後獲得的一般是原版，</w:t>
+      </w:r>
+      <w:r>
+        <w:rPr>
+          <w:rFonts w:hint="eastAsia"/>
+          <w:lang w:eastAsia="zh-HK"/>
+        </w:rPr>
+        <w:t>包括</w:t>
+      </w:r>
+      <w:r>
+        <w:rPr>
+          <w:rFonts w:hint="eastAsia"/>
+          <w:lang w:eastAsia="zh-HK"/>
+        </w:rPr>
+        <w:t>Steam</w:t>
+      </w:r>
+      <w:r>
+        <w:rPr>
+          <w:rFonts w:hint="eastAsia"/>
+          <w:lang w:eastAsia="zh-HK"/>
+        </w:rPr>
+        <w:t>、</w:t>
+      </w:r>
+      <w:r>
+        <w:rPr>
+          <w:rFonts w:hint="eastAsia"/>
+          <w:lang w:eastAsia="zh-HK"/>
+        </w:rPr>
+        <w:t>GOG</w:t>
+      </w:r>
+      <w:r>
+        <w:rPr>
+          <w:rFonts w:hint="eastAsia"/>
+          <w:lang w:eastAsia="zh-HK"/>
+        </w:rPr>
+        <w:t>、和</w:t>
+      </w:r>
+      <w:r>
+        <w:rPr>
+          <w:rFonts w:hint="eastAsia"/>
+          <w:lang w:eastAsia="zh-HK"/>
+        </w:rPr>
+        <w:t>Humble Bundle</w:t>
+      </w:r>
+      <w:r>
+        <w:rPr>
+          <w:rFonts w:hint="eastAsia"/>
+          <w:lang w:eastAsia="zh-HK"/>
+        </w:rPr>
+        <w:t>的版本都是</w:t>
+      </w:r>
+      <w:r>
+        <w:rPr>
+          <w:rFonts w:hint="eastAsia"/>
+          <w:lang w:eastAsia="zh-HK"/>
+        </w:rPr>
+        <w:t>。</w:t>
+      </w:r>
+    </w:p>
+    <w:p>
+      <w:pPr>
+        <w:rPr>
+          <w:lang w:eastAsia="zh-HK"/>
+        </w:rPr>
+      </w:pPr>
+      <w:r>
+        <w:rPr>
+          <w:rFonts w:hint="eastAsia"/>
+          <w:lang w:eastAsia="zh-HK"/>
+        </w:rPr>
+        <w:t>原版已經停止開發，</w:t>
+      </w:r>
+      <w:r>
+        <w:rPr>
+          <w:rFonts w:hint="eastAsia"/>
+          <w:lang w:eastAsia="zh-HK"/>
+        </w:rPr>
+        <w:t>新版本只會修正較嚴重的錯失或平衡。</w:t>
+      </w:r>
+      <w:r>
+        <w:rPr>
+          <w:rFonts w:hint="eastAsia"/>
+          <w:lang w:eastAsia="zh-HK"/>
+        </w:rPr>
+        <w:t>例如勇氣難以提升的問題在</w:t>
+      </w:r>
+      <w:r>
+        <w:rPr>
+          <w:rFonts w:hint="eastAsia"/>
+          <w:lang w:eastAsia="zh-TW"/>
+        </w:rPr>
+        <w:t>1</w:t>
+      </w:r>
+      <w:r>
+        <w:rPr>
+          <w:rFonts w:hint="eastAsia"/>
+          <w:lang w:eastAsia="zh-HK"/>
+        </w:rPr>
+        <w:t>.65</w:t>
+      </w:r>
+      <w:r>
+        <w:rPr>
+          <w:rFonts w:hint="eastAsia"/>
+          <w:lang w:eastAsia="zh-HK"/>
+        </w:rPr>
+        <w:t>版中採納了社群版的</w:t>
+      </w:r>
+      <w:r>
+        <w:rPr>
+          <w:rFonts w:hint="eastAsia"/>
+          <w:lang w:eastAsia="zh-HK"/>
+        </w:rPr>
+        <w:t>改動</w:t>
+      </w:r>
+      <w:r>
+        <w:rPr>
+          <w:rFonts w:hint="eastAsia"/>
+          <w:lang w:eastAsia="zh-HK"/>
+        </w:rPr>
+        <w:t>，</w:t>
+      </w:r>
+      <w:r>
+        <w:rPr>
+          <w:rFonts w:hint="eastAsia"/>
+          <w:lang w:eastAsia="zh-HK"/>
+        </w:rPr>
+        <w:t>被敵人壓制的士兵在士氣受損之餘也會提升勇氣。</w:t>
+      </w:r>
+    </w:p>
+    <w:p>
+      <w:pPr>
+        <w:pStyle w:val="Heading2"/>
+        <w:rPr>
+          <w:lang w:eastAsia="zh-HK"/>
+        </w:rPr>
+      </w:pPr>
+      <w:r>
+        <w:rPr>
+          <w:rFonts w:hint="eastAsia"/>
+          <w:lang w:eastAsia="zh-HK"/>
+        </w:rPr>
+        <w:t>社群版</w:t>
+      </w:r>
+    </w:p>
+    <w:p>
+      <w:pPr>
+        <w:rPr>
+          <w:lang w:eastAsia="zh-HK"/>
+        </w:rPr>
+      </w:pPr>
+      <w:r>
+        <w:rPr>
+          <w:rFonts w:hint="eastAsia"/>
+          <w:lang w:eastAsia="zh-HK"/>
+        </w:rPr>
+        <w:t>社</w:t>
+      </w:r>
+      <w:r>
+        <w:rPr>
+          <w:rFonts w:hint="eastAsia"/>
+          <w:lang w:eastAsia="zh-HK"/>
+        </w:rPr>
+        <w:t>群</w:t>
+      </w:r>
+      <w:r>
+        <w:rPr>
+          <w:rFonts w:hint="eastAsia"/>
+          <w:lang w:eastAsia="zh-HK"/>
+        </w:rPr>
+        <w:t>版</w:t>
+      </w:r>
+      <w:r>
+        <w:rPr>
+          <w:rFonts w:hint="eastAsia"/>
+          <w:lang w:eastAsia="zh-HK"/>
+        </w:rPr>
+        <w:t>（</w:t>
+      </w:r>
+      <w:r>
+        <w:rPr>
+          <w:rFonts w:hint="eastAsia"/>
+          <w:lang w:eastAsia="zh-HK"/>
+        </w:rPr>
+        <w:t>Community Edition</w:t>
+      </w:r>
+      <w:r>
+        <w:rPr>
+          <w:rFonts w:hint="eastAsia"/>
+          <w:lang w:eastAsia="zh-HK"/>
+        </w:rPr>
+        <w:t>，簡稱</w:t>
+      </w:r>
+      <w:r>
+        <w:rPr>
+          <w:rFonts w:hint="eastAsia"/>
+          <w:lang w:eastAsia="zh-TW"/>
+        </w:rPr>
+        <w:t>X</w:t>
+      </w:r>
+      <w:r>
+        <w:rPr>
+          <w:rFonts w:hint="eastAsia"/>
+          <w:lang w:eastAsia="zh-HK"/>
+        </w:rPr>
+        <w:t>:CE</w:t>
+      </w:r>
+      <w:r>
+        <w:rPr>
+          <w:rFonts w:hint="eastAsia"/>
+          <w:lang w:eastAsia="zh-HK"/>
+        </w:rPr>
+        <w:t>）</w:t>
+      </w:r>
+      <w:r>
+        <w:rPr>
+          <w:rFonts w:hint="eastAsia"/>
+          <w:lang w:eastAsia="zh-HK"/>
+        </w:rPr>
+        <w:t>是由數名熱心的玩家維護；</w:t>
+      </w:r>
+      <w:r>
+        <w:rPr>
+          <w:rFonts w:hint="eastAsia"/>
+          <w:lang w:eastAsia="zh-HK"/>
+        </w:rPr>
+        <w:t>他們</w:t>
+      </w:r>
+      <w:r>
+        <w:rPr>
+          <w:rFonts w:hint="eastAsia"/>
+          <w:lang w:eastAsia="zh-HK"/>
+        </w:rPr>
+        <w:t>跟</w:t>
+      </w:r>
+      <w:r>
+        <w:rPr>
+          <w:rFonts w:hint="eastAsia"/>
+          <w:lang w:eastAsia="zh-HK"/>
+        </w:rPr>
+        <w:t>遊戲</w:t>
+      </w:r>
+      <w:r>
+        <w:rPr>
+          <w:rFonts w:hint="eastAsia"/>
+          <w:lang w:eastAsia="zh-HK"/>
+        </w:rPr>
+        <w:t>開發者簽訂保密協議後獲得源碼</w:t>
+      </w:r>
+      <w:r>
+        <w:rPr>
+          <w:rFonts w:hint="eastAsia"/>
+          <w:lang w:eastAsia="zh-HK"/>
+        </w:rPr>
+        <w:t>，從而</w:t>
+      </w:r>
+      <w:r>
+        <w:rPr>
+          <w:rFonts w:hint="eastAsia"/>
+          <w:lang w:eastAsia="zh-HK"/>
+        </w:rPr>
+        <w:t>得以</w:t>
+      </w:r>
+      <w:r>
+        <w:rPr>
+          <w:rFonts w:hint="eastAsia"/>
+          <w:lang w:eastAsia="zh-HK"/>
+        </w:rPr>
+        <w:t>改良</w:t>
+      </w:r>
+      <w:r>
+        <w:rPr>
+          <w:rFonts w:hint="eastAsia"/>
+          <w:lang w:eastAsia="zh-HK"/>
+        </w:rPr>
+        <w:t>遊戲</w:t>
+      </w:r>
+      <w:r>
+        <w:rPr>
+          <w:rFonts w:hint="eastAsia"/>
+          <w:lang w:eastAsia="zh-HK"/>
+        </w:rPr>
+        <w:t>。</w:t>
+      </w:r>
+      <w:r>
+        <w:rPr>
+          <w:rFonts w:hint="eastAsia"/>
+          <w:lang w:eastAsia="zh-HK"/>
+        </w:rPr>
+        <w:t>社群版</w:t>
+      </w:r>
+      <w:r>
+        <w:rPr>
+          <w:rFonts w:hint="eastAsia"/>
+          <w:lang w:eastAsia="zh-HK"/>
+        </w:rPr>
+        <w:t>修正了很多原版的</w:t>
+      </w:r>
+      <w:r>
+        <w:rPr>
+          <w:rFonts w:hint="eastAsia"/>
+          <w:lang w:eastAsia="zh-HK"/>
+        </w:rPr>
+        <w:t>臭蟲</w:t>
+      </w:r>
+      <w:r>
+        <w:rPr>
+          <w:rFonts w:hint="eastAsia"/>
+          <w:lang w:eastAsia="zh-HK"/>
+        </w:rPr>
+        <w:t>、平衡、和遊戲性，</w:t>
+      </w:r>
+      <w:r>
+        <w:rPr>
+          <w:rFonts w:hint="eastAsia"/>
+          <w:lang w:eastAsia="zh-HK"/>
+        </w:rPr>
+        <w:t>並附帶一堆同樣目標的模組</w:t>
+      </w:r>
+      <w:r>
+        <w:rPr>
+          <w:rFonts w:hint="eastAsia"/>
+          <w:lang w:eastAsia="zh-HK"/>
+        </w:rPr>
+        <w:t>，令遊戲更上一層樓</w:t>
+      </w:r>
+      <w:r>
+        <w:rPr>
+          <w:rFonts w:hint="eastAsia"/>
+          <w:lang w:eastAsia="zh-HK"/>
+        </w:rPr>
+        <w:t>。</w:t>
+      </w:r>
+    </w:p>
+    <w:p>
+      <w:pPr>
+        <w:rPr>
+          <w:lang w:eastAsia="zh-HK"/>
+        </w:rPr>
+      </w:pPr>
+      <w:r>
+        <w:rPr>
+          <w:rFonts w:hint="eastAsia"/>
+          <w:lang w:eastAsia="zh-HK"/>
+        </w:rPr>
+        <w:t>隨著社群版不斷加入新的模組功能，需要社群版的模組可能會越來越多。</w:t>
+      </w:r>
+      <w:r>
+        <w:rPr>
+          <w:rFonts w:hint="eastAsia"/>
+          <w:lang w:eastAsia="zh-HK"/>
+        </w:rPr>
+        <w:t>社群版</w:t>
+      </w:r>
+      <w:r>
+        <w:rPr>
+          <w:rFonts w:hint="eastAsia"/>
+          <w:lang w:eastAsia="zh-HK"/>
+        </w:rPr>
+        <w:t>的安裝方</w:t>
+      </w:r>
+      <w:r>
+        <w:rPr>
+          <w:rFonts w:hint="eastAsia"/>
+          <w:lang w:eastAsia="zh-HK"/>
+        </w:rPr>
+        <w:t>法</w:t>
+      </w:r>
+      <w:r>
+        <w:rPr>
+          <w:rFonts w:hint="eastAsia"/>
+          <w:lang w:eastAsia="zh-HK"/>
+        </w:rPr>
+        <w:t>請</w:t>
+      </w:r>
+      <w:r>
+        <w:rPr>
+          <w:rFonts w:hint="eastAsia"/>
+          <w:lang w:eastAsia="zh-HK"/>
+        </w:rPr>
+        <w:t>看</w:t>
+      </w:r>
+      <w:r>
+        <w:rPr>
+          <w:rFonts w:hint="eastAsia"/>
+          <w:lang w:eastAsia="zh-HK"/>
+        </w:rPr>
+        <w:t>漢化包內</w:t>
+      </w:r>
+      <w:r>
+        <w:rPr>
+          <w:rFonts w:hint="eastAsia"/>
+          <w:lang w:eastAsia="zh-HK"/>
+        </w:rPr>
+        <w:t>圖文</w:t>
+      </w:r>
+      <w:r>
+        <w:rPr>
+          <w:rFonts w:hint="eastAsia"/>
+          <w:lang w:eastAsia="zh-HK"/>
+        </w:rPr>
+        <w:t>並</w:t>
+      </w:r>
+      <w:r>
+        <w:rPr>
+          <w:rFonts w:hint="eastAsia"/>
+          <w:lang w:eastAsia="zh-HK"/>
+        </w:rPr>
+        <w:t>茂</w:t>
+      </w:r>
+      <w:r>
+        <w:rPr>
+          <w:rFonts w:hint="eastAsia"/>
+          <w:lang w:eastAsia="zh-HK"/>
+        </w:rPr>
+        <w:t>的</w:t>
+      </w:r>
+      <w:r>
+        <w:rPr>
+          <w:rFonts w:hint="eastAsia"/>
+          <w:lang w:eastAsia="zh-HK"/>
+        </w:rPr>
+        <w:t>完整</w:t>
+      </w:r>
+      <w:r>
+        <w:rPr>
+          <w:rFonts w:hint="eastAsia"/>
+          <w:lang w:eastAsia="zh-HK"/>
+        </w:rPr>
+        <w:t>安裝指南。</w:t>
+      </w:r>
+    </w:p>
+    <w:p>
+      <w:pPr>
+        <w:pStyle w:val="Heading2"/>
+        <w:rPr>
+          <w:lang w:eastAsia="zh-HK"/>
+        </w:rPr>
+      </w:pPr>
+      <w:r>
+        <w:rPr>
+          <w:rFonts w:hint="eastAsia"/>
+          <w:lang w:eastAsia="zh-HK"/>
+        </w:rPr>
+        <w:t>模組</w:t>
+      </w:r>
+    </w:p>
+    <w:p>
+      <w:pPr>
+        <w:rPr>
+          <w:lang w:eastAsia="zh-HK"/>
+        </w:rPr>
+      </w:pPr>
+      <w:r>
+        <w:rPr>
+          <w:rFonts w:hint="eastAsia"/>
+          <w:lang w:eastAsia="zh-HK"/>
+        </w:rPr>
+        <w:t>異種航員支援擴展模組</w:t>
+      </w:r>
+      <w:r>
+        <w:rPr>
+          <w:rFonts w:hint="eastAsia"/>
+          <w:lang w:eastAsia="zh-HK"/>
+        </w:rPr>
+        <w:t>，</w:t>
+      </w:r>
+      <w:r>
+        <w:rPr>
+          <w:rFonts w:hint="eastAsia"/>
+          <w:lang w:eastAsia="zh-HK"/>
+        </w:rPr>
+        <w:t>是為了延續遊戲壽命而設</w:t>
+      </w:r>
+      <w:r>
+        <w:rPr>
+          <w:rFonts w:hint="eastAsia"/>
+          <w:lang w:eastAsia="zh-HK"/>
+        </w:rPr>
+        <w:t>，</w:t>
+      </w:r>
+      <w:r>
+        <w:rPr>
+          <w:rFonts w:hint="eastAsia"/>
+          <w:lang w:eastAsia="zh-HK"/>
+        </w:rPr>
+        <w:t>不會</w:t>
+      </w:r>
+      <w:r>
+        <w:rPr>
+          <w:rFonts w:hint="eastAsia"/>
+          <w:lang w:eastAsia="zh-HK"/>
+        </w:rPr>
+        <w:t>有付費</w:t>
+      </w:r>
+      <w:r>
+        <w:rPr>
+          <w:rFonts w:hint="eastAsia"/>
+          <w:lang w:eastAsia="zh-HK"/>
+        </w:rPr>
+        <w:t>DLC</w:t>
+      </w:r>
+      <w:r>
+        <w:rPr>
+          <w:rFonts w:hint="eastAsia"/>
+          <w:lang w:eastAsia="zh-HK"/>
+        </w:rPr>
+        <w:t>請</w:t>
+      </w:r>
+      <w:r>
+        <w:rPr>
+          <w:rFonts w:hint="eastAsia"/>
+          <w:lang w:eastAsia="zh-HK"/>
+        </w:rPr>
+        <w:t>客倌</w:t>
+      </w:r>
+      <w:r>
+        <w:rPr>
+          <w:rFonts w:hint="eastAsia"/>
+          <w:lang w:eastAsia="zh-HK"/>
+        </w:rPr>
+        <w:t>放心</w:t>
+      </w:r>
+      <w:r>
+        <w:rPr>
+          <w:rFonts w:hint="eastAsia"/>
+          <w:lang w:eastAsia="zh-HK"/>
+        </w:rPr>
+        <w:t>。</w:t>
+      </w:r>
+    </w:p>
+    <w:p>
+      <w:pPr>
+        <w:rPr>
+          <w:lang w:eastAsia="zh-HK"/>
+        </w:rPr>
+      </w:pPr>
+      <w:r>
+        <w:rPr>
+          <w:rFonts w:hint="eastAsia"/>
+          <w:lang w:eastAsia="zh-HK"/>
+        </w:rPr>
+        <w:t>跟大部分遊戲一樣，</w:t>
+      </w:r>
+      <w:r>
+        <w:rPr>
+          <w:rFonts w:hint="eastAsia"/>
+          <w:lang w:eastAsia="zh-HK"/>
+        </w:rPr>
+        <w:t>修改同一類東西的模組</w:t>
+      </w:r>
+      <w:r>
+        <w:rPr>
+          <w:rFonts w:hint="eastAsia"/>
+          <w:lang w:eastAsia="zh-HK"/>
+        </w:rPr>
+        <w:t>一般而言</w:t>
+      </w:r>
+      <w:r>
+        <w:rPr>
+          <w:rFonts w:hint="eastAsia"/>
+          <w:lang w:eastAsia="zh-HK"/>
+        </w:rPr>
+        <w:t>互不相容。</w:t>
+      </w:r>
+      <w:r>
+        <w:rPr>
+          <w:rFonts w:hint="eastAsia"/>
+          <w:lang w:eastAsia="zh-HK"/>
+        </w:rPr>
+        <w:t>例如說，</w:t>
+      </w:r>
+      <w:r>
+        <w:rPr>
+          <w:rFonts w:hint="eastAsia"/>
+          <w:lang w:eastAsia="zh-HK"/>
+        </w:rPr>
+        <w:t>增加新型幽浮的模組跟增加幽浮隨機性的模組不怎麼相容，擴展視野的模組也可能只適用於原版護甲而不適用於模組所添加的護甲。</w:t>
+      </w:r>
+      <w:r>
+        <w:rPr>
+          <w:rFonts w:hint="eastAsia"/>
+          <w:lang w:eastAsia="zh-HK"/>
+        </w:rPr>
+        <w:t>那些將遊戲完全改頭換面的模組</w:t>
+      </w:r>
+      <w:r>
+        <w:rPr>
+          <w:rFonts w:hint="eastAsia"/>
+          <w:lang w:eastAsia="zh-HK"/>
+        </w:rPr>
+        <w:t>就更不用說，</w:t>
+      </w:r>
+      <w:r>
+        <w:rPr>
+          <w:rFonts w:hint="eastAsia"/>
+          <w:lang w:eastAsia="zh-HK"/>
+        </w:rPr>
+        <w:t>跟大部分模組</w:t>
+      </w:r>
+      <w:r>
+        <w:rPr>
+          <w:rFonts w:hint="eastAsia"/>
+          <w:lang w:eastAsia="zh-HK"/>
+        </w:rPr>
+        <w:t>都</w:t>
+      </w:r>
+      <w:r>
+        <w:rPr>
+          <w:rFonts w:hint="eastAsia"/>
+          <w:lang w:eastAsia="zh-HK"/>
+        </w:rPr>
+        <w:t>不相容。</w:t>
+      </w:r>
+      <w:r>
+        <w:rPr>
+          <w:rFonts w:hint="eastAsia"/>
+          <w:lang w:eastAsia="zh-HK"/>
+        </w:rPr>
+        <w:t>模組越多風險越高，</w:t>
+      </w:r>
+      <w:r>
+        <w:rPr>
+          <w:rFonts w:hint="eastAsia"/>
+          <w:lang w:eastAsia="zh-HK"/>
+        </w:rPr>
+        <w:t>也會拖慢遊戲</w:t>
+      </w:r>
+      <w:r>
+        <w:rPr>
+          <w:rFonts w:hint="eastAsia"/>
+          <w:lang w:eastAsia="zh-HK"/>
+        </w:rPr>
+        <w:t>的</w:t>
+      </w:r>
+      <w:r>
+        <w:rPr>
+          <w:rFonts w:hint="eastAsia"/>
+          <w:lang w:eastAsia="zh-HK"/>
+        </w:rPr>
+        <w:t>載入，</w:t>
+      </w:r>
+      <w:r>
+        <w:rPr>
+          <w:rFonts w:hint="eastAsia"/>
+          <w:lang w:eastAsia="zh-HK"/>
+        </w:rPr>
+        <w:t>請適可而止。</w:t>
+      </w:r>
+    </w:p>
+    <w:p>
+      <w:pPr>
+        <w:rPr>
+          <w:lang w:eastAsia="zh-HK"/>
+        </w:rPr>
+      </w:pPr>
+      <w:r>
+        <w:rPr>
+          <w:rFonts w:hint="eastAsia"/>
+          <w:lang w:eastAsia="zh-HK"/>
+        </w:rPr>
+        <w:t>由於遊戲是英文，模組也以英文為主。本漢化包</w:t>
+      </w:r>
+      <w:r>
+        <w:rPr>
+          <w:rFonts w:hint="eastAsia"/>
+          <w:lang w:eastAsia="zh-HK"/>
+        </w:rPr>
+        <w:t>盡可能地支援一些</w:t>
+      </w:r>
+      <w:r>
+        <w:rPr>
+          <w:rFonts w:hint="eastAsia"/>
+          <w:lang w:eastAsia="zh-HK"/>
+        </w:rPr>
+        <w:t>文字</w:t>
+      </w:r>
+      <w:r>
+        <w:rPr>
+          <w:rFonts w:hint="eastAsia"/>
+          <w:lang w:eastAsia="zh-HK"/>
+        </w:rPr>
+        <w:t>簡單的模組</w:t>
+      </w:r>
+      <w:r>
+        <w:rPr>
+          <w:rFonts w:hint="eastAsia"/>
+          <w:lang w:eastAsia="zh-HK"/>
+        </w:rPr>
+        <w:t>，但這些模組的說明和下載</w:t>
+      </w:r>
+      <w:r>
+        <w:rPr>
+          <w:rFonts w:hint="eastAsia"/>
+          <w:lang w:eastAsia="zh-HK"/>
+        </w:rPr>
+        <w:t>就不能一一指導了</w:t>
+      </w:r>
+      <w:r>
+        <w:rPr>
+          <w:rFonts w:hint="eastAsia"/>
+          <w:lang w:eastAsia="zh-HK"/>
+        </w:rPr>
+        <w:t>。</w:t>
+      </w:r>
+      <w:r>
+        <w:rPr>
+          <w:rFonts w:hint="eastAsia"/>
+          <w:lang w:eastAsia="zh-HK"/>
+        </w:rPr>
+        <w:t>支援的模組列表請看完整安裝指南。</w:t>
+      </w:r>
+    </w:p>
+    <w:p>
+      <w:pPr>
+        <w:pStyle w:val="Heading2"/>
+        <w:rPr>
+          <w:lang w:eastAsia="zh-HK"/>
+        </w:rPr>
+      </w:pPr>
+      <w:r>
+        <w:rPr>
+          <w:rFonts w:hint="eastAsia"/>
+          <w:lang w:eastAsia="zh-HK"/>
+        </w:rPr>
+        <w:t>字型</w:t>
+      </w:r>
+      <w:r>
+        <w:rPr>
+          <w:rFonts w:hint="eastAsia"/>
+          <w:lang w:eastAsia="zh-HK"/>
+        </w:rPr>
+        <w:t>大小</w:t>
+      </w:r>
+    </w:p>
+    <w:p>
+      <w:pPr>
+        <w:rPr>
+          <w:lang w:eastAsia="zh-HK"/>
+        </w:rPr>
+      </w:pPr>
+      <w:r>
+        <w:rPr>
+          <w:rFonts w:hint="eastAsia"/>
+          <w:lang w:eastAsia="zh-HK"/>
+        </w:rPr>
+        <w:t>原版遊戲的字型過小，英文版</w:t>
+      </w:r>
+      <w:r>
+        <w:rPr>
+          <w:rFonts w:hint="eastAsia"/>
+          <w:lang w:eastAsia="zh-HK"/>
+        </w:rPr>
+        <w:t>都</w:t>
+      </w:r>
+      <w:r>
+        <w:rPr>
+          <w:rFonts w:hint="eastAsia"/>
+          <w:lang w:eastAsia="zh-HK"/>
+        </w:rPr>
+        <w:t>有不少抱怨</w:t>
+      </w:r>
+      <w:r>
+        <w:rPr>
+          <w:rFonts w:hint="eastAsia"/>
+          <w:lang w:eastAsia="zh-HK"/>
+        </w:rPr>
+        <w:t>，中文更慘</w:t>
+      </w:r>
+      <w:r>
+        <w:rPr>
+          <w:rFonts w:hint="eastAsia"/>
+          <w:lang w:eastAsia="zh-HK"/>
+        </w:rPr>
+        <w:t>烈</w:t>
+      </w:r>
+      <w:r>
+        <w:rPr>
+          <w:rFonts w:hint="eastAsia"/>
+          <w:lang w:eastAsia="zh-HK"/>
+        </w:rPr>
+        <w:t>。</w:t>
+      </w:r>
+      <w:r>
+        <w:rPr>
+          <w:rFonts w:hint="eastAsia"/>
+          <w:lang w:eastAsia="zh-HK"/>
+        </w:rPr>
+        <w:t>跟原版一樣，漢化包的文字排版以</w:t>
+      </w:r>
+      <w:r>
+        <w:rPr>
+          <w:rFonts w:hint="eastAsia"/>
+          <w:lang w:eastAsia="zh-HK"/>
+        </w:rPr>
+        <w:t>1920x1080</w:t>
+      </w:r>
+      <w:r>
+        <w:rPr>
+          <w:rFonts w:hint="eastAsia"/>
+          <w:lang w:eastAsia="zh-HK"/>
+        </w:rPr>
+        <w:t>為</w:t>
+      </w:r>
+      <w:r>
+        <w:rPr>
+          <w:rFonts w:hint="eastAsia"/>
+          <w:lang w:eastAsia="zh-HK"/>
+        </w:rPr>
+        <w:t>參考</w:t>
+      </w:r>
+      <w:r>
+        <w:rPr>
+          <w:rFonts w:hint="eastAsia"/>
+          <w:lang w:eastAsia="zh-HK"/>
+        </w:rPr>
+        <w:t>，並且在</w:t>
+      </w:r>
+      <w:r>
+        <w:rPr>
+          <w:rFonts w:hint="eastAsia"/>
+          <w:lang w:eastAsia="zh-HK"/>
+        </w:rPr>
+        <w:t>可行</w:t>
+      </w:r>
+      <w:r>
+        <w:rPr>
+          <w:rFonts w:hint="eastAsia"/>
+          <w:lang w:eastAsia="zh-HK"/>
+        </w:rPr>
+        <w:t>範圍內儘可能提升文字大小</w:t>
+      </w:r>
+      <w:r>
+        <w:rPr>
+          <w:rFonts w:hint="eastAsia"/>
+          <w:lang w:eastAsia="zh-HK"/>
+        </w:rPr>
+        <w:t>，</w:t>
+      </w:r>
+      <w:r>
+        <w:rPr>
+          <w:rFonts w:hint="eastAsia"/>
+          <w:lang w:eastAsia="zh-HK"/>
+        </w:rPr>
+        <w:t>請</w:t>
+      </w:r>
+      <w:r>
+        <w:rPr>
+          <w:rFonts w:hint="eastAsia"/>
+          <w:lang w:eastAsia="zh-HK"/>
+        </w:rPr>
+        <w:t>大家</w:t>
+      </w:r>
+      <w:r>
+        <w:rPr>
+          <w:rFonts w:hint="eastAsia"/>
+          <w:lang w:eastAsia="zh-HK"/>
+        </w:rPr>
+        <w:t>諒解</w:t>
+      </w:r>
+      <w:r>
+        <w:rPr>
+          <w:rFonts w:hint="eastAsia"/>
+          <w:lang w:eastAsia="zh-HK"/>
+        </w:rPr>
+        <w:t>。</w:t>
+      </w:r>
+    </w:p>
+    <w:p>
+      <w:pPr>
+        <w:pStyle w:val="Heading1"/>
+        <w:rPr>
           <w:lang w:eastAsia="zh-TW"/>
         </w:rPr>
       </w:pPr>
@@ -1047,7 +2075,23 @@
           <w:szCs w:val="24"/>
           <w:lang w:eastAsia="zh-TW"/>
         </w:rPr>
-        <w:t>雷逹陣列，</w:t>
+        <w:t>雷</w:t>
+      </w:r>
+      <w:r>
+        <w:rPr>
+          <w:rFonts w:hint="eastAsia"/>
+          <w:szCs w:val="24"/>
+          <w:lang w:eastAsia="zh-HK"/>
+        </w:rPr>
+        <w:t>達</w:t>
+      </w:r>
+      <w:r>
+        <w:rPr>
+          <w:rFonts w:hint="eastAsia"/>
+          <w:szCs w:val="24"/>
+          <w:lang w:eastAsia="zh-TW"/>
+        </w:rPr>
+        <w:t>陣列，</w:t>
       </w:r>
       <w:r>
         <w:rPr>
@@ -1128,7 +2172,23 @@
           <w:szCs w:val="24"/>
           <w:lang w:eastAsia="zh-TW"/>
         </w:rPr>
-        <w:t>興建新的雷逹陣列可以擴展偵察範圍，</w:t>
+        <w:t>興建新的雷</w:t>
+      </w:r>
+      <w:r>
+        <w:rPr>
+          <w:rFonts w:hint="eastAsia"/>
+          <w:szCs w:val="24"/>
+          <w:lang w:eastAsia="zh-TW"/>
+        </w:rPr>
+        <w:t>達</w:t>
+      </w:r>
+      <w:r>
+        <w:rPr>
+          <w:rFonts w:hint="eastAsia"/>
+          <w:szCs w:val="24"/>
+          <w:lang w:eastAsia="zh-TW"/>
+        </w:rPr>
+        <w:t>陣列可以擴展偵察範圍，</w:t>
       </w:r>
       <w:r>
         <w:rPr>
@@ -1144,7 +2204,23 @@
           <w:szCs w:val="24"/>
           <w:lang w:eastAsia="zh-TW"/>
         </w:rPr>
-        <w:t>基地最多能有三座雷逹。</w:t>
+        <w:t>基地最多能有三座雷</w:t>
+      </w:r>
+      <w:r>
+        <w:rPr>
+          <w:rFonts w:hint="eastAsia"/>
+          <w:szCs w:val="24"/>
+          <w:lang w:eastAsia="zh-TW"/>
+        </w:rPr>
+        <w:t>達</w:t>
+      </w:r>
+      <w:r>
+        <w:rPr>
+          <w:rFonts w:hint="eastAsia"/>
+          <w:szCs w:val="24"/>
+          <w:lang w:eastAsia="zh-TW"/>
+        </w:rPr>
+        <w:t>。</w:t>
       </w:r>
       <w:r>
         <w:rPr>
@@ -1757,39 +2833,87 @@
           <w:szCs w:val="24"/>
           <w:lang w:eastAsia="zh-TW"/>
         </w:rPr>
-        <w:t>被擊落的話</w:t>
-      </w:r>
-      <w:r>
-        <w:rPr>
-          <w:rFonts w:hint="eastAsia"/>
-          <w:szCs w:val="24"/>
-          <w:lang w:eastAsia="zh-TW"/>
-        </w:rPr>
-        <w:t>也通常會損失</w:t>
-      </w:r>
-      <w:r>
-        <w:rPr>
-          <w:rFonts w:hint="eastAsia"/>
-          <w:szCs w:val="24"/>
-          <w:lang w:eastAsia="zh-TW"/>
-        </w:rPr>
-        <w:t>所乘載的士兵，因此要特別注意。</w:t>
-      </w:r>
-    </w:p>
-    <w:p>
-      <w:pPr>
-        <w:rPr>
-          <w:szCs w:val="24"/>
-          <w:lang w:eastAsia="zh-TW"/>
-        </w:rPr>
-      </w:pPr>
-      <w:r>
-        <w:rPr>
-          <w:rFonts w:hint="eastAsia"/>
-          <w:szCs w:val="24"/>
-          <w:lang w:eastAsia="zh-TW"/>
-        </w:rPr>
-        <w:t>戰鬥機有機載雷逹，以</w:t>
+        <w:t>被擊落</w:t>
+      </w:r>
+      <w:r>
+        <w:rPr>
+          <w:rFonts w:hint="eastAsia"/>
+          <w:szCs w:val="24"/>
+          <w:lang w:eastAsia="zh-HK"/>
+        </w:rPr>
+        <w:t>時</w:t>
+      </w:r>
+      <w:r>
+        <w:rPr>
+          <w:rFonts w:hint="eastAsia"/>
+          <w:szCs w:val="24"/>
+          <w:lang w:eastAsia="zh-TW"/>
+        </w:rPr>
+        <w:t>通常會</w:t>
+      </w:r>
+      <w:r>
+        <w:rPr>
+          <w:rFonts w:hint="eastAsia"/>
+          <w:szCs w:val="24"/>
+          <w:lang w:eastAsia="zh-HK"/>
+        </w:rPr>
+        <w:t>連帶</w:t>
+      </w:r>
+      <w:r>
+        <w:rPr>
+          <w:rFonts w:hint="eastAsia"/>
+          <w:szCs w:val="24"/>
+          <w:lang w:eastAsia="zh-TW"/>
+        </w:rPr>
+        <w:t>損失</w:t>
+      </w:r>
+      <w:r>
+        <w:rPr>
+          <w:rFonts w:hint="eastAsia"/>
+          <w:szCs w:val="24"/>
+          <w:lang w:eastAsia="zh-HK"/>
+        </w:rPr>
+        <w:t>搭</w:t>
+      </w:r>
+      <w:r>
+        <w:rPr>
+          <w:rFonts w:hint="eastAsia"/>
+          <w:szCs w:val="24"/>
+          <w:lang w:eastAsia="zh-TW"/>
+        </w:rPr>
+        <w:t>載的士兵，因此要特別注意。</w:t>
+      </w:r>
+    </w:p>
+    <w:p>
+      <w:pPr>
+        <w:rPr>
+          <w:szCs w:val="24"/>
+          <w:lang w:eastAsia="zh-TW"/>
+        </w:rPr>
+      </w:pPr>
+      <w:r>
+        <w:rPr>
+          <w:rFonts w:hint="eastAsia"/>
+          <w:szCs w:val="24"/>
+          <w:lang w:eastAsia="zh-TW"/>
+        </w:rPr>
+        <w:t>戰鬥機有機載雷</w:t>
+      </w:r>
+      <w:r>
+        <w:rPr>
+          <w:rFonts w:hint="eastAsia"/>
+          <w:szCs w:val="24"/>
+          <w:lang w:eastAsia="zh-TW"/>
+        </w:rPr>
+        <w:t>達</w:t>
+      </w:r>
+      <w:r>
+        <w:rPr>
+          <w:rFonts w:hint="eastAsia"/>
+          <w:szCs w:val="24"/>
+          <w:lang w:eastAsia="zh-TW"/>
+        </w:rPr>
+        <w:t>，以</w:t>
       </w:r>
       <w:r>
         <w:rPr>
@@ -1821,7 +2945,23 @@
           <w:szCs w:val="24"/>
           <w:lang w:eastAsia="zh-TW"/>
         </w:rPr>
-        <w:t>這跟基地的雷逹一樣可以偵察附近的幽浮，不過還可以偵察異型基地。所以對經常有幽浮降落的地點派出戰鬥機也許能有所發現。</w:t>
+        <w:t>這跟基地的雷</w:t>
+      </w:r>
+      <w:r>
+        <w:rPr>
+          <w:rFonts w:hint="eastAsia"/>
+          <w:szCs w:val="24"/>
+          <w:lang w:eastAsia="zh-TW"/>
+        </w:rPr>
+        <w:t>達</w:t>
+      </w:r>
+      <w:r>
+        <w:rPr>
+          <w:rFonts w:hint="eastAsia"/>
+          <w:szCs w:val="24"/>
+          <w:lang w:eastAsia="zh-TW"/>
+        </w:rPr>
+        <w:t>一樣可以偵察附近的幽浮，不過還可以偵察異型基地。所以對經常有幽浮降落的地點派出戰鬥機也許能有所發現。</w:t>
       </w:r>
     </w:p>
     <w:p>
@@ -2004,7 +3144,23 @@
           <w:szCs w:val="24"/>
           <w:lang w:eastAsia="zh-TW"/>
         </w:rPr>
-        <w:t>當載有部隊的運輸機抵逹目的地就可以展開地面任務</w:t>
+        <w:t>當載有部隊的運輸機抵</w:t>
+      </w:r>
+      <w:r>
+        <w:rPr>
+          <w:rFonts w:hint="eastAsia"/>
+          <w:szCs w:val="24"/>
+          <w:lang w:eastAsia="zh-TW"/>
+        </w:rPr>
+        <w:t>達</w:t>
+      </w:r>
+      <w:r>
+        <w:rPr>
+          <w:rFonts w:hint="eastAsia"/>
+          <w:szCs w:val="24"/>
+          <w:lang w:eastAsia="zh-TW"/>
+        </w:rPr>
+        <w:t>目的地就可以展開地面任務</w:t>
       </w:r>
       <w:r>
         <w:rPr>
@@ -2923,7 +4079,23 @@
           <w:szCs w:val="24"/>
           <w:lang w:eastAsia="zh-HK"/>
         </w:rPr>
-        <w:t>才會抵逹基地。</w:t>
+        <w:t>才會抵</w:t>
+      </w:r>
+      <w:r>
+        <w:rPr>
+          <w:rFonts w:hint="eastAsia"/>
+          <w:szCs w:val="24"/>
+          <w:lang w:eastAsia="zh-HK"/>
+        </w:rPr>
+        <w:t>達</w:t>
+      </w:r>
+      <w:r>
+        <w:rPr>
+          <w:rFonts w:hint="eastAsia"/>
+          <w:szCs w:val="24"/>
+          <w:lang w:eastAsia="zh-HK"/>
+        </w:rPr>
+        <w:t>基地。</w:t>
       </w:r>
     </w:p>
     <w:p>
@@ -3445,7 +4617,23 @@
           <w:szCs w:val="24"/>
           <w:lang w:eastAsia="zh-HK"/>
         </w:rPr>
-        <w:t>的工程師需要一段時間才會抵逹基地。</w:t>
+        <w:t>的工程師需要一段時間才會抵</w:t>
+      </w:r>
+      <w:r>
+        <w:rPr>
+          <w:rFonts w:hint="eastAsia"/>
+          <w:szCs w:val="24"/>
+          <w:lang w:eastAsia="zh-HK"/>
+        </w:rPr>
+        <w:t>達</w:t>
+      </w:r>
+      <w:r>
+        <w:rPr>
+          <w:rFonts w:hint="eastAsia"/>
+          <w:szCs w:val="24"/>
+          <w:lang w:eastAsia="zh-HK"/>
+        </w:rPr>
+        <w:t>基地。</w:t>
       </w:r>
     </w:p>
     <w:p>
@@ -5306,14 +6494,7 @@
           <w:rFonts w:ascii="PMingLiU" w:eastAsia="PMingLiU" w:hAnsi="PMingLiU" w:cs="PMingLiU" w:hint="eastAsia"/>
           <w:lang w:eastAsia="zh-HK"/>
         </w:rPr>
-        <w:t>航機列表顯示在右邊</w:t>
-      </w:r>
-      <w:r>
-        <w:rPr>
-          <w:rFonts w:ascii="PMingLiU" w:eastAsia="PMingLiU" w:hAnsi="PMingLiU" w:cs="PMingLiU" w:hint="eastAsia"/>
-          <w:lang w:eastAsia="zh-HK"/>
-        </w:rPr>
-        <w:t>，</w:t>
+        <w:t>航機列表顯示在右邊，</w:t>
       </w:r>
       <w:r>
         <w:rPr>
@@ -5725,6 +6906,214 @@
     </w:p>
     <w:p>
       <w:pPr>
+        <w:rPr>
+          <w:szCs w:val="24"/>
+          <w:lang w:eastAsia="zh-HK"/>
+        </w:rPr>
+      </w:pPr>
+      <w:r>
+        <w:rPr>
+          <w:rFonts w:hint="eastAsia"/>
+          <w:szCs w:val="24"/>
+          <w:lang w:eastAsia="zh-HK"/>
+        </w:rPr>
+        <w:t>社群版預設啟用了</w:t>
+      </w:r>
+      <w:r>
+        <w:rPr>
+          <w:rFonts w:hint="eastAsia"/>
+          <w:szCs w:val="24"/>
+          <w:lang w:eastAsia="zh-HK"/>
+        </w:rPr>
+        <w:t xml:space="preserve">Lore+ </w:t>
+      </w:r>
+      <w:r>
+        <w:rPr>
+          <w:rFonts w:hint="eastAsia"/>
+          <w:szCs w:val="24"/>
+          <w:lang w:eastAsia="zh-HK"/>
+        </w:rPr>
+        <w:t>模組，</w:t>
+      </w:r>
+      <w:r>
+        <w:rPr>
+          <w:rFonts w:hint="eastAsia"/>
+          <w:szCs w:val="24"/>
+          <w:lang w:eastAsia="zh-HK"/>
+        </w:rPr>
+        <w:t>會顯著擴充</w:t>
+      </w:r>
+      <w:r>
+        <w:rPr>
+          <w:rFonts w:hint="eastAsia"/>
+          <w:szCs w:val="24"/>
+          <w:lang w:eastAsia="zh-HK"/>
+        </w:rPr>
+        <w:t>異種百科的條目，</w:t>
+      </w:r>
+      <w:r>
+        <w:rPr>
+          <w:rFonts w:hint="eastAsia"/>
+          <w:szCs w:val="24"/>
+          <w:lang w:eastAsia="zh-HK"/>
+        </w:rPr>
+        <w:t>包括所有</w:t>
+      </w:r>
+      <w:r>
+        <w:rPr>
+          <w:rFonts w:hint="eastAsia"/>
+          <w:szCs w:val="24"/>
+          <w:lang w:eastAsia="zh-HK"/>
+        </w:rPr>
+        <w:t>幽浮任務的分析</w:t>
+      </w:r>
+      <w:r>
+        <w:rPr>
+          <w:rFonts w:hint="eastAsia"/>
+          <w:szCs w:val="24"/>
+          <w:lang w:eastAsia="zh-HK"/>
+        </w:rPr>
+        <w:t>以及</w:t>
+      </w:r>
+      <w:r>
+        <w:rPr>
+          <w:rFonts w:hint="eastAsia"/>
+          <w:szCs w:val="24"/>
+          <w:lang w:eastAsia="zh-HK"/>
+        </w:rPr>
+        <w:t>如何分辦</w:t>
+      </w:r>
+      <w:r>
+        <w:rPr>
+          <w:rFonts w:hint="eastAsia"/>
+          <w:szCs w:val="24"/>
+          <w:lang w:eastAsia="zh-HK"/>
+        </w:rPr>
+        <w:t>不同職能的異型</w:t>
+      </w:r>
+      <w:r>
+        <w:rPr>
+          <w:rFonts w:hint="eastAsia"/>
+          <w:szCs w:val="24"/>
+          <w:lang w:eastAsia="zh-HK"/>
+        </w:rPr>
+        <w:t>，</w:t>
+      </w:r>
+      <w:r>
+        <w:rPr>
+          <w:rFonts w:hint="eastAsia"/>
+          <w:szCs w:val="24"/>
+          <w:lang w:eastAsia="zh-HK"/>
+        </w:rPr>
+        <w:t>能大大促進你對異型的理解。另外</w:t>
+      </w:r>
+      <w:r>
+        <w:rPr>
+          <w:rFonts w:hint="eastAsia"/>
+          <w:szCs w:val="24"/>
+          <w:lang w:eastAsia="zh-HK"/>
+        </w:rPr>
+        <w:t>還有一</w:t>
+      </w:r>
+      <w:r>
+        <w:rPr>
+          <w:rFonts w:hint="eastAsia"/>
+          <w:szCs w:val="24"/>
+          <w:lang w:eastAsia="zh-HK"/>
+        </w:rPr>
+        <w:t>套連貫的</w:t>
+      </w:r>
+      <w:r>
+        <w:rPr>
+          <w:rFonts w:hint="eastAsia"/>
+          <w:szCs w:val="24"/>
+          <w:lang w:eastAsia="zh-HK"/>
+        </w:rPr>
+        <w:t>研發</w:t>
+      </w:r>
+      <w:r>
+        <w:rPr>
+          <w:rFonts w:hint="eastAsia"/>
+          <w:szCs w:val="24"/>
+          <w:lang w:eastAsia="zh-HK"/>
+        </w:rPr>
+        <w:t>事件</w:t>
+      </w:r>
+      <w:r>
+        <w:rPr>
+          <w:rFonts w:hint="eastAsia"/>
+          <w:szCs w:val="24"/>
+          <w:lang w:eastAsia="zh-HK"/>
+        </w:rPr>
+        <w:t>。</w:t>
+      </w:r>
+      <w:r>
+        <w:rPr>
+          <w:rFonts w:hint="eastAsia"/>
+          <w:szCs w:val="24"/>
+          <w:lang w:eastAsia="zh-HK"/>
+        </w:rPr>
+        <w:t>由於</w:t>
+      </w:r>
+      <w:r>
+        <w:rPr>
+          <w:rFonts w:hint="eastAsia"/>
+          <w:szCs w:val="24"/>
+          <w:lang w:eastAsia="zh-HK"/>
+        </w:rPr>
+        <w:t>原版沒</w:t>
+      </w:r>
+      <w:r>
+        <w:rPr>
+          <w:rFonts w:hint="eastAsia"/>
+          <w:szCs w:val="24"/>
+          <w:lang w:eastAsia="zh-HK"/>
+        </w:rPr>
+        <w:t>有</w:t>
+      </w:r>
+      <w:r>
+        <w:rPr>
+          <w:rFonts w:hint="eastAsia"/>
+          <w:szCs w:val="24"/>
+          <w:lang w:eastAsia="zh-HK"/>
+        </w:rPr>
+        <w:t>這些條目</w:t>
+      </w:r>
+      <w:r>
+        <w:rPr>
+          <w:rFonts w:hint="eastAsia"/>
+          <w:szCs w:val="24"/>
+          <w:lang w:eastAsia="zh-HK"/>
+        </w:rPr>
+        <w:t>，嚴格而言</w:t>
+      </w:r>
+      <w:r>
+        <w:rPr>
+          <w:rFonts w:hint="eastAsia"/>
+          <w:szCs w:val="24"/>
+          <w:lang w:eastAsia="zh-HK"/>
+        </w:rPr>
+        <w:t>它們</w:t>
+      </w:r>
+      <w:r>
+        <w:rPr>
+          <w:rFonts w:hint="eastAsia"/>
+          <w:szCs w:val="24"/>
+          <w:lang w:eastAsia="zh-HK"/>
+        </w:rPr>
+        <w:t>不能算是“正史”</w:t>
+      </w:r>
+      <w:r>
+        <w:rPr>
+          <w:rFonts w:hint="eastAsia"/>
+          <w:szCs w:val="24"/>
+          <w:lang w:eastAsia="zh-HK"/>
+        </w:rPr>
+        <w:t>。</w:t>
+      </w:r>
+    </w:p>
+    <w:p>
+      <w:pPr>
         <w:pStyle w:val="Heading1"/>
         <w:rPr>
           <w:lang w:eastAsia="zh-HK"/>
@@ -7110,7 +8499,23 @@
           <w:szCs w:val="24"/>
           <w:lang w:eastAsia="zh-HK"/>
         </w:rPr>
-        <w:t>襲任務。因此每個月的恐襲次數有限而且只要將這些幽浮在抵逹目的地前攔下就可以阻止。如果你有制空權，恐襲的次數會大大減少。</w:t>
+        <w:t>襲任務。因此每個月的恐襲次數有限而且只要將這些幽浮在抵</w:t>
+      </w:r>
+      <w:r>
+        <w:rPr>
+          <w:rFonts w:hint="eastAsia"/>
+          <w:szCs w:val="24"/>
+          <w:lang w:eastAsia="zh-HK"/>
+        </w:rPr>
+        <w:t>達</w:t>
+      </w:r>
+      <w:r>
+        <w:rPr>
+          <w:rFonts w:hint="eastAsia"/>
+          <w:szCs w:val="24"/>
+          <w:lang w:eastAsia="zh-HK"/>
+        </w:rPr>
+        <w:t>目的地前攔下就可以阻止。如果你有制空權，恐襲的次數會大大減少。</w:t>
       </w:r>
     </w:p>
     <w:p>
@@ -7358,8 +8763,6 @@
         </w:rPr>
         <w:t>飛</w:t>
       </w:r>
-      <w:bookmarkStart w:id="0" w:name="_GoBack"/>
-      <w:bookmarkEnd w:id="0"/>
       <w:r>
         <w:rPr>
           <w:rFonts w:hint="eastAsia"/>
@@ -12935,7 +14338,33 @@
           <w:szCs w:val="24"/>
           <w:lang w:eastAsia="zh-HK"/>
         </w:rPr>
-        <w:t>就</w:t>
+        <w:t>或</w:t>
+      </w:r>
+      <w:r>
+        <w:rPr>
+          <w:rFonts w:hint="eastAsia"/>
+          <w:szCs w:val="24"/>
+          <w:lang w:eastAsia="zh-HK"/>
+        </w:rPr>
+        <w:t>敵人的</w:t>
+      </w:r>
+      <w:bookmarkStart w:id="0" w:name="_GoBack"/>
+      <w:bookmarkEnd w:id="0"/>
+      <w:r>
+        <w:rPr>
+          <w:rFonts w:hint="eastAsia"/>
+          <w:szCs w:val="24"/>
+          <w:lang w:eastAsia="zh-HK"/>
+        </w:rPr>
+        <w:t>壓制傷害</w:t>
+      </w:r>
+      <w:r>
+        <w:rPr>
+          <w:rFonts w:hint="eastAsia"/>
+          <w:szCs w:val="24"/>
+          <w:lang w:eastAsia="zh-HK"/>
+        </w:rPr>
+        <w:t>都</w:t>
       </w:r>
       <w:r>
         <w:rPr>
@@ -12945,77 +14374,157 @@
         </w:rPr>
         <w:t>會成長。</w:t>
       </w:r>
-      <w:r>
-        <w:rPr>
-          <w:rFonts w:hint="eastAsia"/>
-          <w:szCs w:val="24"/>
-          <w:lang w:eastAsia="zh-HK"/>
-        </w:rPr>
-        <w:t>在較新的版本中，遭受壓制傷害也會成長。</w:t>
-      </w:r>
-      <w:r>
-        <w:rPr>
-          <w:rFonts w:hint="eastAsia"/>
-          <w:szCs w:val="24"/>
-          <w:lang w:eastAsia="zh-HK"/>
-        </w:rPr>
-        <w:t>（原版</w:t>
-      </w:r>
-      <w:r>
-        <w:rPr>
-          <w:rFonts w:hint="eastAsia"/>
-          <w:szCs w:val="24"/>
-          <w:lang w:eastAsia="zh-HK"/>
-        </w:rPr>
-        <w:t>1.65</w:t>
-      </w:r>
-      <w:r>
-        <w:rPr>
-          <w:rFonts w:hint="eastAsia"/>
-          <w:szCs w:val="24"/>
-          <w:lang w:eastAsia="zh-HK"/>
-        </w:rPr>
-        <w:t>起，社群版</w:t>
-      </w:r>
-      <w:r>
-        <w:rPr>
-          <w:rFonts w:hint="eastAsia"/>
-          <w:szCs w:val="24"/>
-          <w:lang w:eastAsia="zh-HK"/>
-        </w:rPr>
-        <w:t>0.34.2</w:t>
-      </w:r>
-      <w:r>
-        <w:rPr>
-          <w:rFonts w:hint="eastAsia"/>
-          <w:szCs w:val="24"/>
-          <w:lang w:eastAsia="zh-HK"/>
-        </w:rPr>
-        <w:t>起）</w:t>
-      </w:r>
-    </w:p>
-    <w:p>
-      <w:pPr>
-        <w:rPr>
-          <w:szCs w:val="24"/>
-          <w:lang w:eastAsia="zh-HK"/>
-        </w:rPr>
-      </w:pPr>
-      <w:r>
-        <w:rPr>
-          <w:rFonts w:hint="eastAsia"/>
-          <w:szCs w:val="24"/>
-          <w:lang w:eastAsia="zh-HK"/>
-        </w:rPr>
-        <w:t>一般而言，每項屬性每次只能提升</w:t>
-      </w:r>
-      <w:r>
-        <w:rPr>
-          <w:rFonts w:hint="eastAsia"/>
-          <w:szCs w:val="24"/>
-          <w:lang w:eastAsia="zh-TW"/>
-        </w:rPr>
-        <w:t>2</w:t>
+    </w:p>
+    <w:p>
+      <w:pPr>
+        <w:rPr>
+          <w:szCs w:val="24"/>
+          <w:lang w:eastAsia="zh-HK"/>
+        </w:rPr>
+      </w:pPr>
+      <w:r>
+        <w:rPr>
+          <w:rFonts w:hint="eastAsia"/>
+          <w:szCs w:val="24"/>
+          <w:lang w:eastAsia="zh-HK"/>
+        </w:rPr>
+        <w:t>屬性</w:t>
+      </w:r>
+      <w:r>
+        <w:rPr>
+          <w:rFonts w:hint="eastAsia"/>
+          <w:szCs w:val="24"/>
+          <w:lang w:eastAsia="zh-HK"/>
+        </w:rPr>
+        <w:t>的</w:t>
+      </w:r>
+      <w:r>
+        <w:rPr>
+          <w:rFonts w:hint="eastAsia"/>
+          <w:szCs w:val="24"/>
+          <w:lang w:eastAsia="zh-HK"/>
+        </w:rPr>
+        <w:t>提升</w:t>
+      </w:r>
+      <w:r>
+        <w:rPr>
+          <w:rFonts w:hint="eastAsia"/>
+          <w:szCs w:val="24"/>
+          <w:lang w:eastAsia="zh-HK"/>
+        </w:rPr>
+        <w:t>設有每次上限，</w:t>
+      </w:r>
+      <w:r>
+        <w:rPr>
+          <w:rFonts w:hint="eastAsia"/>
+          <w:szCs w:val="24"/>
+          <w:lang w:eastAsia="zh-HK"/>
+        </w:rPr>
+        <w:t>經驗</w:t>
+      </w:r>
+      <w:r>
+        <w:rPr>
+          <w:rFonts w:hint="eastAsia"/>
+          <w:szCs w:val="24"/>
+          <w:lang w:eastAsia="zh-HK"/>
+        </w:rPr>
+        <w:t>需日積月累，不用太刻意練功。</w:t>
+      </w:r>
+    </w:p>
+    <w:p>
+      <w:pPr>
+        <w:rPr>
+          <w:szCs w:val="24"/>
+          <w:lang w:eastAsia="zh-HK"/>
+        </w:rPr>
+      </w:pPr>
+      <w:r>
+        <w:rPr>
+          <w:rFonts w:hint="eastAsia"/>
+          <w:szCs w:val="24"/>
+          <w:lang w:eastAsia="zh-HK"/>
+        </w:rPr>
+        <w:t>士兵</w:t>
+      </w:r>
+      <w:r>
+        <w:rPr>
+          <w:rFonts w:hint="eastAsia"/>
+          <w:szCs w:val="24"/>
+          <w:lang w:eastAsia="zh-HK"/>
+        </w:rPr>
+        <w:t>軍階提升依累積殺</w:t>
+      </w:r>
+      <w:r>
+        <w:rPr>
+          <w:rFonts w:hint="eastAsia"/>
+          <w:szCs w:val="24"/>
+          <w:lang w:eastAsia="zh-HK"/>
+        </w:rPr>
+        <w:t>敵數而定。</w:t>
+      </w:r>
+    </w:p>
+    <w:p>
+      <w:pPr>
+        <w:rPr>
+          <w:szCs w:val="24"/>
+          <w:lang w:eastAsia="zh-HK"/>
+        </w:rPr>
+      </w:pPr>
+      <w:r>
+        <w:rPr>
+          <w:rFonts w:hint="eastAsia"/>
+          <w:szCs w:val="24"/>
+          <w:lang w:eastAsia="zh-HK"/>
+        </w:rPr>
+        <w:t>勳章有特定條件，只要符合就</w:t>
+      </w:r>
+      <w:r>
+        <w:rPr>
+          <w:rFonts w:hint="eastAsia"/>
+          <w:szCs w:val="24"/>
+          <w:lang w:eastAsia="zh-HK"/>
+        </w:rPr>
+        <w:t>能</w:t>
+      </w:r>
+      <w:r>
+        <w:rPr>
+          <w:rFonts w:hint="eastAsia"/>
+          <w:szCs w:val="24"/>
+          <w:lang w:eastAsia="zh-HK"/>
+        </w:rPr>
+        <w:t>獲得，</w:t>
+      </w:r>
+      <w:r>
+        <w:rPr>
+          <w:rFonts w:hint="eastAsia"/>
+          <w:szCs w:val="24"/>
+          <w:lang w:eastAsia="zh-HK"/>
+        </w:rPr>
+        <w:t>每個</w:t>
+      </w:r>
+      <w:r>
+        <w:rPr>
+          <w:rFonts w:hint="eastAsia"/>
+          <w:szCs w:val="24"/>
+          <w:lang w:eastAsia="zh-HK"/>
+        </w:rPr>
+        <w:t>勳章</w:t>
+      </w:r>
+      <w:r>
+        <w:rPr>
+          <w:rFonts w:hint="eastAsia"/>
+          <w:szCs w:val="24"/>
+          <w:lang w:eastAsia="zh-HK"/>
+        </w:rPr>
+        <w:t>能提升士氣</w:t>
+      </w:r>
+      <w:r>
+        <w:rPr>
+          <w:rFonts w:hint="eastAsia"/>
+          <w:szCs w:val="24"/>
+          <w:lang w:eastAsia="zh-HK"/>
+        </w:rPr>
+        <w:t>1</w:t>
       </w:r>
       <w:r>
         <w:rPr>
@@ -13028,99 +14537,439 @@
     </w:p>
     <w:p>
       <w:pPr>
-        <w:rPr>
-          <w:szCs w:val="24"/>
-          <w:lang w:eastAsia="zh-HK"/>
-        </w:rPr>
-      </w:pPr>
-      <w:r>
-        <w:rPr>
-          <w:rFonts w:hint="eastAsia"/>
-          <w:szCs w:val="24"/>
-          <w:lang w:eastAsia="zh-HK"/>
-        </w:rPr>
-        <w:t>士兵</w:t>
-      </w:r>
-      <w:r>
-        <w:rPr>
-          <w:rFonts w:hint="eastAsia"/>
-          <w:szCs w:val="24"/>
-          <w:lang w:eastAsia="zh-HK"/>
-        </w:rPr>
-        <w:t>軍階提升依累積殺</w:t>
-      </w:r>
-      <w:r>
-        <w:rPr>
-          <w:rFonts w:hint="eastAsia"/>
-          <w:szCs w:val="24"/>
-          <w:lang w:eastAsia="zh-HK"/>
-        </w:rPr>
-        <w:t>敵數而定。</w:t>
-      </w:r>
-    </w:p>
-    <w:p>
-      <w:pPr>
-        <w:rPr>
-          <w:szCs w:val="24"/>
-          <w:lang w:eastAsia="zh-HK"/>
-        </w:rPr>
-      </w:pPr>
-      <w:r>
-        <w:rPr>
-          <w:rFonts w:hint="eastAsia"/>
-          <w:szCs w:val="24"/>
-          <w:lang w:eastAsia="zh-HK"/>
-        </w:rPr>
-        <w:t>勳章有特定條件，只要符合就</w:t>
-      </w:r>
-      <w:r>
-        <w:rPr>
-          <w:rFonts w:hint="eastAsia"/>
-          <w:szCs w:val="24"/>
-          <w:lang w:eastAsia="zh-HK"/>
-        </w:rPr>
-        <w:t>能</w:t>
-      </w:r>
-      <w:r>
-        <w:rPr>
-          <w:rFonts w:hint="eastAsia"/>
-          <w:szCs w:val="24"/>
-          <w:lang w:eastAsia="zh-HK"/>
-        </w:rPr>
-        <w:t>獲得，</w:t>
-      </w:r>
-      <w:r>
-        <w:rPr>
-          <w:rFonts w:hint="eastAsia"/>
-          <w:szCs w:val="24"/>
-          <w:lang w:eastAsia="zh-HK"/>
-        </w:rPr>
-        <w:t>每個能提升士氣</w:t>
-      </w:r>
-      <w:r>
-        <w:rPr>
-          <w:rFonts w:hint="eastAsia"/>
-          <w:szCs w:val="24"/>
-          <w:lang w:eastAsia="zh-HK"/>
-        </w:rPr>
-        <w:t>1</w:t>
-      </w:r>
-      <w:r>
-        <w:rPr>
-          <w:rFonts w:hint="eastAsia"/>
-          <w:szCs w:val="24"/>
-          <w:lang w:eastAsia="zh-HK"/>
-        </w:rPr>
-        <w:t>點。</w:t>
+        <w:pStyle w:val="Heading1"/>
+        <w:rPr>
+          <w:lang w:eastAsia="zh-HK"/>
+        </w:rPr>
+      </w:pPr>
+      <w:r>
+        <w:rPr>
+          <w:rFonts w:hint="eastAsia"/>
+          <w:lang w:eastAsia="zh-HK"/>
+        </w:rPr>
+        <w:lastRenderedPageBreak/>
+        <w:t>支援</w:t>
+      </w:r>
+    </w:p>
+    <w:p>
+      <w:pPr>
+        <w:rPr>
+          <w:lang w:eastAsia="zh-HK"/>
+        </w:rPr>
+      </w:pPr>
+      <w:r>
+        <w:rPr>
+          <w:rFonts w:hint="eastAsia"/>
+          <w:lang w:eastAsia="zh-HK"/>
+        </w:rPr>
+        <w:t>由於這是英文遊戲，</w:t>
+      </w:r>
+      <w:r>
+        <w:rPr>
+          <w:rFonts w:hint="eastAsia"/>
+          <w:lang w:eastAsia="zh-HK"/>
+        </w:rPr>
+        <w:t>開發者也只懂得英文，</w:t>
+      </w:r>
+      <w:r>
+        <w:rPr>
+          <w:rFonts w:hint="eastAsia"/>
+          <w:lang w:eastAsia="zh-HK"/>
+        </w:rPr>
+        <w:t>因此</w:t>
+      </w:r>
+      <w:r>
+        <w:rPr>
+          <w:rFonts w:hint="eastAsia"/>
+          <w:lang w:eastAsia="zh-HK"/>
+        </w:rPr>
+        <w:t>官方的支援</w:t>
+      </w:r>
+      <w:r>
+        <w:rPr>
+          <w:rFonts w:hint="eastAsia"/>
+          <w:lang w:eastAsia="zh-HK"/>
+        </w:rPr>
+        <w:t>只限英文。</w:t>
+      </w:r>
+      <w:r>
+        <w:rPr>
+          <w:rFonts w:hint="eastAsia"/>
+          <w:lang w:eastAsia="zh-HK"/>
+        </w:rPr>
+        <w:t>中文的話，</w:t>
+      </w:r>
+      <w:r>
+        <w:rPr>
+          <w:rFonts w:hint="eastAsia"/>
+          <w:lang w:eastAsia="zh-HK"/>
+        </w:rPr>
+        <w:t>本譯者只是為了支持這套</w:t>
+      </w:r>
+      <w:r>
+        <w:rPr>
+          <w:rFonts w:hint="eastAsia"/>
+          <w:lang w:eastAsia="zh-TW"/>
+        </w:rPr>
+        <w:t>X-</w:t>
+      </w:r>
+      <w:r>
+        <w:rPr>
+          <w:rFonts w:hint="eastAsia"/>
+          <w:lang w:eastAsia="zh-HK"/>
+        </w:rPr>
+        <w:t>COM</w:t>
+      </w:r>
+      <w:r>
+        <w:rPr>
+          <w:rFonts w:hint="eastAsia"/>
+          <w:lang w:eastAsia="zh-HK"/>
+        </w:rPr>
+        <w:t>繼承者而自願漢化，不能提供</w:t>
+      </w:r>
+      <w:r>
+        <w:rPr>
+          <w:rFonts w:hint="eastAsia"/>
+          <w:lang w:eastAsia="zh-HK"/>
+        </w:rPr>
+        <w:t>漢化以外的</w:t>
+      </w:r>
+      <w:r>
+        <w:rPr>
+          <w:rFonts w:hint="eastAsia"/>
+          <w:lang w:eastAsia="zh-HK"/>
+        </w:rPr>
+        <w:t>支援。</w:t>
+      </w:r>
+      <w:r>
+        <w:rPr>
+          <w:rFonts w:hint="eastAsia"/>
+          <w:lang w:eastAsia="zh-HK"/>
+        </w:rPr>
+        <w:t>目前</w:t>
+      </w:r>
+      <w:r>
+        <w:rPr>
+          <w:rFonts w:hint="eastAsia"/>
+          <w:lang w:eastAsia="zh-HK"/>
+        </w:rPr>
+        <w:t>比較活躍的</w:t>
+      </w:r>
+      <w:r>
+        <w:rPr>
+          <w:rFonts w:hint="eastAsia"/>
+          <w:lang w:eastAsia="zh-HK"/>
+        </w:rPr>
+        <w:t>專門</w:t>
+      </w:r>
+      <w:r>
+        <w:rPr>
+          <w:rFonts w:hint="eastAsia"/>
+          <w:lang w:eastAsia="zh-HK"/>
+        </w:rPr>
+        <w:t>討論區似乎</w:t>
+      </w:r>
+      <w:r>
+        <w:rPr>
+          <w:rFonts w:hint="eastAsia"/>
+          <w:lang w:eastAsia="zh-HK"/>
+        </w:rPr>
+        <w:t>只有</w:t>
+      </w:r>
+      <w:r>
+        <w:rPr>
+          <w:rFonts w:hint="eastAsia"/>
+          <w:lang w:eastAsia="zh-HK"/>
+        </w:rPr>
+        <w:t>百度貼吧</w:t>
+      </w:r>
+      <w:r>
+        <w:rPr>
+          <w:rFonts w:hint="eastAsia"/>
+          <w:lang w:eastAsia="zh-HK"/>
+        </w:rPr>
+        <w:t>，不過不排除將來</w:t>
+      </w:r>
+      <w:r>
+        <w:rPr>
+          <w:rFonts w:hint="eastAsia"/>
+          <w:lang w:eastAsia="zh-HK"/>
+        </w:rPr>
+        <w:t>會有其他社群</w:t>
+      </w:r>
+      <w:r>
+        <w:rPr>
+          <w:rFonts w:hint="eastAsia"/>
+          <w:lang w:eastAsia="zh-HK"/>
+        </w:rPr>
+        <w:t>。</w:t>
+      </w:r>
+    </w:p>
+    <w:p>
+      <w:pPr>
+        <w:rPr>
+          <w:lang w:eastAsia="zh-HK"/>
+        </w:rPr>
+      </w:pPr>
+      <w:r>
+        <w:rPr>
+          <w:rFonts w:hint="eastAsia"/>
+          <w:b/>
+          <w:lang w:eastAsia="zh-HK"/>
+        </w:rPr>
+        <w:t>官網</w:t>
+      </w:r>
+      <w:r>
+        <w:rPr>
+          <w:rFonts w:hint="eastAsia"/>
+          <w:b/>
+          <w:lang w:eastAsia="zh-HK"/>
+        </w:rPr>
+        <w:t>支援區</w:t>
+      </w:r>
+      <w:r>
+        <w:rPr>
+          <w:rFonts w:hint="eastAsia"/>
+          <w:lang w:eastAsia="zh-HK"/>
+        </w:rPr>
+        <w:t>（英文）</w:t>
+      </w:r>
+      <w:r>
+        <w:rPr>
+          <w:rFonts w:hint="eastAsia"/>
+          <w:lang w:eastAsia="zh-HK"/>
+        </w:rPr>
+        <w:br/>
+      </w:r>
+      <w:hyperlink r:id="rId10" w:history="1">
+        <w:r>
+          <w:rPr>
+            <w:rStyle w:val="Hyperlink"/>
+            <w:lang w:eastAsia="zh-HK"/>
+          </w:rPr>
+          <w:t>http://www.goldhawkinteractive.com/forums/index.php?/forum/10-xenonauts-bug-reports-troubleshooting/</w:t>
+        </w:r>
+      </w:hyperlink>
+    </w:p>
+    <w:p>
+      <w:pPr>
+        <w:rPr>
+          <w:lang w:eastAsia="zh-HK"/>
+        </w:rPr>
+      </w:pPr>
+      <w:r>
+        <w:rPr>
+          <w:rFonts w:hint="eastAsia"/>
+          <w:b/>
+          <w:lang w:eastAsia="zh-HK"/>
+        </w:rPr>
+        <w:t>百度帖吧</w:t>
+      </w:r>
+      <w:r>
+        <w:rPr>
+          <w:rFonts w:hint="eastAsia"/>
+          <w:b/>
+          <w:lang w:eastAsia="zh-HK"/>
+        </w:rPr>
+        <w:t xml:space="preserve"> </w:t>
+      </w:r>
+      <w:r>
+        <w:rPr>
+          <w:rFonts w:hint="eastAsia"/>
+          <w:b/>
+          <w:lang w:eastAsia="zh-HK"/>
+        </w:rPr>
+        <w:t>異種航員吧</w:t>
+      </w:r>
+      <w:r>
+        <w:rPr>
+          <w:rFonts w:hint="eastAsia"/>
+          <w:lang w:eastAsia="zh-HK"/>
+        </w:rPr>
+        <w:t>（中文，簡體為主）</w:t>
+      </w:r>
+      <w:r>
+        <w:rPr>
+          <w:lang w:eastAsia="zh-HK"/>
+        </w:rPr>
+        <w:br/>
+      </w:r>
+      <w:hyperlink r:id="rId11" w:history="1">
+        <w:r>
+          <w:rPr>
+            <w:rStyle w:val="Hyperlink"/>
+            <w:lang w:eastAsia="zh-HK"/>
+          </w:rPr>
+          <w:t>http://tieba.baidu.com/f?kw=%D2%EC%D6%D6%BA%BD%D4%B1</w:t>
+        </w:r>
+      </w:hyperlink>
+    </w:p>
+    <w:p>
+      <w:pPr>
+        <w:rPr>
+          <w:lang w:eastAsia="zh-HK"/>
+        </w:rPr>
+      </w:pPr>
+      <w:r>
+        <w:rPr>
+          <w:rFonts w:hint="eastAsia"/>
+          <w:b/>
+          <w:lang w:eastAsia="zh-HK"/>
+        </w:rPr>
+        <w:t>Steam</w:t>
+      </w:r>
+      <w:r>
+        <w:rPr>
+          <w:rFonts w:hint="eastAsia"/>
+          <w:b/>
+          <w:lang w:eastAsia="zh-HK"/>
+        </w:rPr>
+        <w:t>社群討論</w:t>
+      </w:r>
+      <w:r>
+        <w:rPr>
+          <w:rFonts w:hint="eastAsia"/>
+          <w:b/>
+          <w:lang w:eastAsia="zh-HK"/>
+        </w:rPr>
+        <w:t xml:space="preserve"> </w:t>
+      </w:r>
+      <w:r>
+        <w:rPr>
+          <w:rFonts w:hint="eastAsia"/>
+          <w:b/>
+          <w:lang w:eastAsia="zh-HK"/>
+        </w:rPr>
+        <w:t>異種航員</w:t>
+      </w:r>
+      <w:r>
+        <w:rPr>
+          <w:rFonts w:hint="eastAsia"/>
+          <w:lang w:eastAsia="zh-HK"/>
+        </w:rPr>
+        <w:t>（多語言，英文為主）</w:t>
+      </w:r>
+      <w:r>
+        <w:rPr>
+          <w:lang w:eastAsia="zh-HK"/>
+        </w:rPr>
+        <w:br/>
+      </w:r>
+      <w:hyperlink r:id="rId12" w:history="1">
+        <w:r>
+          <w:rPr>
+            <w:rStyle w:val="Hyperlink"/>
+            <w:lang w:eastAsia="zh-HK"/>
+          </w:rPr>
+          <w:t>http://steamcommunity.com/app/223830/discussions/</w:t>
+        </w:r>
+      </w:hyperlink>
+    </w:p>
+    <w:p>
+      <w:pPr>
+        <w:rPr>
+          <w:lang w:eastAsia="zh-HK"/>
+        </w:rPr>
+      </w:pPr>
+      <w:r>
+        <w:rPr>
+          <w:rFonts w:hint="eastAsia"/>
+          <w:b/>
+          <w:lang w:eastAsia="zh-HK"/>
+        </w:rPr>
+        <w:t>漢化包</w:t>
+      </w:r>
+      <w:r>
+        <w:rPr>
+          <w:rFonts w:hint="eastAsia"/>
+          <w:lang w:eastAsia="zh-HK"/>
+        </w:rPr>
+        <w:t>（既然是英中翻譯，主要語言應該很明顯！）</w:t>
+      </w:r>
+      <w:r>
+        <w:rPr>
+          <w:rFonts w:hint="eastAsia"/>
+          <w:lang w:eastAsia="zh-HK"/>
+        </w:rPr>
+        <w:br/>
+      </w:r>
+      <w:hyperlink r:id="rId13" w:history="1">
+        <w:r>
+          <w:rPr>
+            <w:rStyle w:val="Hyperlink"/>
+            <w:lang w:eastAsia="zh-HK"/>
+          </w:rPr>
+          <w:t>https://github.com/Sheep-y/xenonauts-ce_zh</w:t>
+        </w:r>
+      </w:hyperlink>
+      <w:r>
+        <w:rPr>
+          <w:rFonts w:hint="eastAsia"/>
+          <w:lang w:eastAsia="zh-HK"/>
+        </w:rPr>
+        <w:br/>
+      </w:r>
+      <w:r>
+        <w:rPr>
+          <w:rFonts w:hint="eastAsia"/>
+          <w:lang w:eastAsia="zh-HK"/>
+        </w:rPr>
+        <w:t>下載：</w:t>
+      </w:r>
+      <w:hyperlink r:id="rId14" w:history="1">
+        <w:r>
+          <w:rPr>
+            <w:rStyle w:val="Hyperlink"/>
+            <w:lang w:eastAsia="zh-HK"/>
+          </w:rPr>
+          <w:t>https://github.com/Sheep-y/xenonauts-ce_zh/releases</w:t>
+        </w:r>
+      </w:hyperlink>
+      <w:r>
+        <w:rPr>
+          <w:rFonts w:hint="eastAsia"/>
+          <w:lang w:eastAsia="zh-HK"/>
+        </w:rPr>
+        <w:br/>
+      </w:r>
+      <w:r>
+        <w:rPr>
+          <w:rFonts w:hint="eastAsia"/>
+          <w:lang w:eastAsia="zh-HK"/>
+        </w:rPr>
+        <w:t>報錯：</w:t>
+      </w:r>
+      <w:hyperlink r:id="rId15" w:history="1">
+        <w:r>
+          <w:rPr>
+            <w:rStyle w:val="Hyperlink"/>
+            <w:lang w:eastAsia="zh-HK"/>
+          </w:rPr>
+          <w:t>https://github.com/Sheep-y/xenonauts-ce_zh/issues</w:t>
+        </w:r>
+      </w:hyperlink>
+      <w:r>
+        <w:rPr>
+          <w:rFonts w:hint="eastAsia"/>
+          <w:lang w:eastAsia="zh-HK"/>
+        </w:rPr>
+        <w:br/>
+      </w:r>
+      <w:r>
+        <w:rPr>
+          <w:rFonts w:hint="eastAsia"/>
+          <w:lang w:eastAsia="zh-HK"/>
+        </w:rPr>
+        <w:t>（文字大小免問，除非能提交具體的文字檔更新。）</w:t>
       </w:r>
     </w:p>
     <w:sectPr>
-      <w:headerReference w:type="even" r:id="rId10"/>
-      <w:headerReference w:type="default" r:id="rId11"/>
-      <w:footerReference w:type="even" r:id="rId12"/>
-      <w:footerReference w:type="default" r:id="rId13"/>
-      <w:headerReference w:type="first" r:id="rId14"/>
-      <w:footerReference w:type="first" r:id="rId15"/>
+      <w:headerReference w:type="even" r:id="rId16"/>
+      <w:headerReference w:type="default" r:id="rId17"/>
+      <w:footerReference w:type="even" r:id="rId18"/>
+      <w:footerReference w:type="default" r:id="rId19"/>
+      <w:headerReference w:type="first" r:id="rId20"/>
+      <w:footerReference w:type="first" r:id="rId21"/>
       <w:pgSz w:w="11906" w:h="16838"/>
       <w:pgMar w:top="1440" w:right="1440" w:bottom="1440" w:left="1440" w:header="708" w:footer="708" w:gutter="0"/>
       <w:cols w:space="708"/>
@@ -16352,6 +18201,17 @@
       <w:sz w:val="24"/>
     </w:rPr>
   </w:style>
+  <w:style w:type="character" w:styleId="Hyperlink">
+    <w:name w:val="Hyperlink"/>
+    <w:basedOn w:val="DefaultParagraphFont"/>
+    <w:uiPriority w:val="99"/>
+    <w:unhideWhenUsed/>
+    <w:rsid w:val="009D62D4"/>
+    <w:rPr>
+      <w:color w:val="0000FF" w:themeColor="hyperlink"/>
+      <w:u w:val="single"/>
+    </w:rPr>
+  </w:style>
 </w:styles>
 </file>
 
@@ -16848,6 +18708,17 @@
       <w:sz w:val="24"/>
     </w:rPr>
   </w:style>
+  <w:style w:type="character" w:styleId="Hyperlink">
+    <w:name w:val="Hyperlink"/>
+    <w:basedOn w:val="DefaultParagraphFont"/>
+    <w:uiPriority w:val="99"/>
+    <w:unhideWhenUsed/>
+    <w:rsid w:val="009D62D4"/>
+    <w:rPr>
+      <w:color w:val="0000FF" w:themeColor="hyperlink"/>
+      <w:u w:val="single"/>
+    </w:rPr>
+  </w:style>
 </w:styles>
 </file>
 
@@ -17141,7 +19012,7 @@
 </file>
 
 <file path=customXml/itemProps1.xml><?xml version="1.0" encoding="utf-8"?>
-<ds:datastoreItem xmlns:ds="http://schemas.openxmlformats.org/officeDocument/2006/customXml" ds:itemID="{9E956465-E63A-4FFE-8E85-B35B1AFA25B7}">
+<ds:datastoreItem xmlns:ds="http://schemas.openxmlformats.org/officeDocument/2006/customXml" ds:itemID="{6939A7B0-6851-4D52-AE6E-52B2E4806E49}">
   <ds:schemaRefs>
     <ds:schemaRef ds:uri="http://schemas.openxmlformats.org/officeDocument/2006/bibliography"/>
   </ds:schemaRefs>

</xml_diff>

<commit_message>
Add notes section to install guide. Rename screenshot folder.
</commit_message>
<xml_diff>
--- a/doc/遊戲指南.docx
+++ b/doc/遊戲指南.docx
@@ -646,7 +646,21 @@
           <w:rFonts w:hint="eastAsia"/>
           <w:lang w:eastAsia="zh-HK"/>
         </w:rPr>
-        <w:t>隨著社群版不斷加入新的模組功能，需要社群版的模組可能會越來越多。</w:t>
+        <w:t>由於這些</w:t>
+      </w:r>
+      <w:r>
+        <w:rPr>
+          <w:rFonts w:hint="eastAsia"/>
+          <w:lang w:eastAsia="zh-HK"/>
+        </w:rPr>
+        <w:t>好處</w:t>
+      </w:r>
+      <w:r>
+        <w:rPr>
+          <w:rFonts w:hint="eastAsia"/>
+          <w:lang w:eastAsia="zh-HK"/>
+        </w:rPr>
+        <w:t>，以及</w:t>
       </w:r>
       <w:r>
         <w:rPr>
@@ -660,6 +674,64 @@
           <w:rFonts w:hint="eastAsia"/>
           <w:lang w:eastAsia="zh-HK"/>
         </w:rPr>
+        <w:t>有較多</w:t>
+      </w:r>
+      <w:r>
+        <w:rPr>
+          <w:rFonts w:hint="eastAsia"/>
+          <w:lang w:eastAsia="zh-HK"/>
+        </w:rPr>
+        <w:t>模組功能，</w:t>
+      </w:r>
+      <w:r>
+        <w:rPr>
+          <w:rFonts w:hint="eastAsia"/>
+          <w:lang w:eastAsia="zh-HK"/>
+        </w:rPr>
+        <w:t>現在很多模組都</w:t>
+      </w:r>
+      <w:r>
+        <w:rPr>
+          <w:rFonts w:hint="eastAsia"/>
+          <w:lang w:eastAsia="zh-HK"/>
+        </w:rPr>
+        <w:t>需要社群版</w:t>
+      </w:r>
+      <w:r>
+        <w:rPr>
+          <w:rFonts w:hint="eastAsia"/>
+          <w:lang w:eastAsia="zh-HK"/>
+        </w:rPr>
+        <w:t>或只在社群版上測試</w:t>
+      </w:r>
+      <w:bookmarkStart w:id="0" w:name="_GoBack"/>
+      <w:bookmarkEnd w:id="0"/>
+      <w:r>
+        <w:rPr>
+          <w:rFonts w:hint="eastAsia"/>
+          <w:lang w:eastAsia="zh-HK"/>
+        </w:rPr>
+        <w:t>，包括本漢化包</w:t>
+      </w:r>
+      <w:r>
+        <w:rPr>
+          <w:rFonts w:hint="eastAsia"/>
+          <w:lang w:eastAsia="zh-HK"/>
+        </w:rPr>
+        <w:t>。</w:t>
+      </w:r>
+      <w:r>
+        <w:rPr>
+          <w:rFonts w:hint="eastAsia"/>
+          <w:lang w:eastAsia="zh-HK"/>
+        </w:rPr>
+        <w:t>社群版</w:t>
+      </w:r>
+      <w:r>
+        <w:rPr>
+          <w:rFonts w:hint="eastAsia"/>
+          <w:lang w:eastAsia="zh-HK"/>
+        </w:rPr>
         <w:t>的安裝方</w:t>
       </w:r>
       <w:r>
@@ -1117,7 +1189,49 @@
           <w:rFonts w:hint="eastAsia"/>
           <w:lang w:eastAsia="zh-HK"/>
         </w:rPr>
-        <w:t>，並且在</w:t>
+        <w:t>，</w:t>
+      </w:r>
+      <w:r>
+        <w:rPr>
+          <w:rFonts w:hint="eastAsia"/>
+          <w:lang w:eastAsia="zh-HK"/>
+        </w:rPr>
+        <w:t>已</w:t>
+      </w:r>
+      <w:r>
+        <w:rPr>
+          <w:rFonts w:hint="eastAsia"/>
+          <w:lang w:eastAsia="zh-HK"/>
+        </w:rPr>
+        <w:t>經</w:t>
+      </w:r>
+      <w:r>
+        <w:rPr>
+          <w:rFonts w:hint="eastAsia"/>
+          <w:lang w:eastAsia="zh-HK"/>
+        </w:rPr>
+        <w:t>在</w:t>
+      </w:r>
+      <w:r>
+        <w:rPr>
+          <w:rFonts w:hint="eastAsia"/>
+          <w:lang w:eastAsia="zh-HK"/>
+        </w:rPr>
+        <w:t>後向</w:t>
+      </w:r>
+      <w:r>
+        <w:rPr>
+          <w:rFonts w:hint="eastAsia"/>
+          <w:lang w:eastAsia="zh-HK"/>
+        </w:rPr>
+        <w:t>及模組</w:t>
+      </w:r>
+      <w:r>
+        <w:rPr>
+          <w:rFonts w:hint="eastAsia"/>
+          <w:lang w:eastAsia="zh-HK"/>
+        </w:rPr>
+        <w:t>相容的</w:t>
       </w:r>
       <w:r>
         <w:rPr>
@@ -1131,7 +1245,21 @@
           <w:rFonts w:hint="eastAsia"/>
           <w:lang w:eastAsia="zh-HK"/>
         </w:rPr>
-        <w:t>範圍內儘可能提升文字大小</w:t>
+        <w:t>範圍內儘</w:t>
+      </w:r>
+      <w:r>
+        <w:rPr>
+          <w:rFonts w:hint="eastAsia"/>
+          <w:lang w:eastAsia="zh-HK"/>
+        </w:rPr>
+        <w:t>量</w:t>
+      </w:r>
+      <w:r>
+        <w:rPr>
+          <w:rFonts w:hint="eastAsia"/>
+          <w:lang w:eastAsia="zh-HK"/>
+        </w:rPr>
+        <w:t>提升文字大小</w:t>
       </w:r>
       <w:r>
         <w:rPr>
@@ -14348,8 +14476,6 @@
         </w:rPr>
         <w:t>敵人的</w:t>
       </w:r>
-      <w:bookmarkStart w:id="0" w:name="_GoBack"/>
-      <w:bookmarkEnd w:id="0"/>
       <w:r>
         <w:rPr>
           <w:rFonts w:hint="eastAsia"/>
@@ -14948,20 +15074,6 @@
           <w:t>https://github.com/Sheep-y/xenonauts-ce_zh/issues</w:t>
         </w:r>
       </w:hyperlink>
-      <w:r>
-        <w:rPr>
-          <w:rFonts w:hint="eastAsia"/>
-          <w:lang w:eastAsia="zh-HK"/>
-        </w:rPr>
-        <w:br/>
-      </w:r>
-      <w:r>
-        <w:rPr>
-          <w:rFonts w:hint="eastAsia"/>
-          <w:lang w:eastAsia="zh-HK"/>
-        </w:rPr>
-        <w:t>（文字大小免問，除非能提交具體的文字檔更新。）</w:t>
-      </w:r>
     </w:p>
     <w:sectPr>
       <w:headerReference w:type="even" r:id="rId16"/>
@@ -19012,7 +19124,7 @@
 </file>
 
 <file path=customXml/itemProps1.xml><?xml version="1.0" encoding="utf-8"?>
-<ds:datastoreItem xmlns:ds="http://schemas.openxmlformats.org/officeDocument/2006/customXml" ds:itemID="{6939A7B0-6851-4D52-AE6E-52B2E4806E49}">
+<ds:datastoreItem xmlns:ds="http://schemas.openxmlformats.org/officeDocument/2006/customXml" ds:itemID="{AE67B8A7-E353-42EE-A10E-95E9129B4579}">
   <ds:schemaRefs>
     <ds:schemaRef ds:uri="http://schemas.openxmlformats.org/officeDocument/2006/bibliography"/>
   </ds:schemaRefs>

</xml_diff>

<commit_message>
Resize font in script and sort some strings.
</commit_message>
<xml_diff>
--- a/doc/遊戲指南.docx
+++ b/doc/遊戲指南.docx
@@ -9528,8 +9528,6 @@
         </w:rPr>
         <w:t>3</w:t>
       </w:r>
-      <w:bookmarkStart w:id="0" w:name="_GoBack"/>
-      <w:bookmarkEnd w:id="0"/>
       <w:r>
         <w:rPr>
           <w:rFonts w:hint="eastAsia"/>
@@ -17276,21 +17274,21 @@
           <w:rFonts w:hint="eastAsia"/>
           <w:lang w:eastAsia="zh-HK"/>
         </w:rPr>
-        <w:t>由於這</w:t>
-      </w:r>
-      <w:r>
-        <w:rPr>
-          <w:rFonts w:hint="eastAsia"/>
-          <w:lang w:eastAsia="zh-HK"/>
-        </w:rPr>
-        <w:t>本來</w:t>
-      </w:r>
-      <w:r>
-        <w:rPr>
-          <w:rFonts w:hint="eastAsia"/>
-          <w:lang w:eastAsia="zh-HK"/>
-        </w:rPr>
-        <w:t>是英文遊戲，</w:t>
+        <w:t>由於這遊戲</w:t>
+      </w:r>
+      <w:r>
+        <w:rPr>
+          <w:rFonts w:hint="eastAsia"/>
+          <w:lang w:eastAsia="zh-HK"/>
+        </w:rPr>
+        <w:t>本來是英文</w:t>
+      </w:r>
+      <w:r>
+        <w:rPr>
+          <w:rFonts w:hint="eastAsia"/>
+          <w:lang w:eastAsia="zh-HK"/>
+        </w:rPr>
+        <w:t>，</w:t>
       </w:r>
       <w:r>
         <w:rPr>
@@ -17575,20 +17573,6 @@
         </w:rPr>
         <w:t>頁</w:t>
       </w:r>
-      <w:r>
-        <w:rPr>
-          <w:rFonts w:hint="eastAsia"/>
-          <w:lang w:eastAsia="zh-HK"/>
-        </w:rPr>
-        <w:t>（既然是英中翻譯，主要語言應該很明顯！）</w:t>
-      </w:r>
-      <w:r>
-        <w:rPr>
-          <w:rFonts w:hint="eastAsia"/>
-          <w:lang w:eastAsia="zh-HK"/>
-        </w:rPr>
-        <w:br/>
-      </w:r>
       <w:hyperlink r:id="rId30" w:history="1">
         <w:r>
           <w:rPr>
@@ -17612,15 +17596,29 @@
         </w:rPr>
         <w:t>下載：</w:t>
       </w:r>
-      <w:hyperlink r:id="rId31" w:history="1">
-        <w:r>
-          <w:rPr>
-            <w:rStyle w:val="Hyperlink"/>
-            <w:lang w:eastAsia="zh-HK"/>
-          </w:rPr>
-          <w:t>https://github.com/Sheep-y/xenonauts-ce_zh/releases</w:t>
-        </w:r>
-      </w:hyperlink>
+      <w:r>
+        <w:fldChar w:fldCharType="begin"/>
+      </w:r>
+      <w:r>
+        <w:instrText xml:space="preserve"> HYPERLINK "https://github.com/Sheep-y/xenonauts-ce_zh/releases" </w:instrText>
+      </w:r>
+      <w:r>
+        <w:fldChar w:fldCharType="separate"/>
+      </w:r>
+      <w:r>
+        <w:rPr>
+          <w:rStyle w:val="Hyperlink"/>
+          <w:lang w:eastAsia="zh-HK"/>
+        </w:rPr>
+        <w:t>https://github.com/Sheep-y/xenonauts-ce_zh/releases</w:t>
+      </w:r>
+      <w:r>
+        <w:rPr>
+          <w:rStyle w:val="Hyperlink"/>
+          <w:lang w:eastAsia="zh-HK"/>
+        </w:rPr>
+        <w:fldChar w:fldCharType="end"/>
+      </w:r>
       <w:r>
         <w:rPr>
           <w:rFonts w:hint="eastAsia"/>
@@ -17635,15 +17633,29 @@
         </w:rPr>
         <w:t>報錯：</w:t>
       </w:r>
-      <w:hyperlink r:id="rId32" w:history="1">
-        <w:r>
-          <w:rPr>
-            <w:rStyle w:val="Hyperlink"/>
-            <w:lang w:eastAsia="zh-HK"/>
-          </w:rPr>
-          <w:t>https://github.com/Sheep-y/xenonauts-ce_zh/issues</w:t>
-        </w:r>
-      </w:hyperlink>
+      <w:r>
+        <w:fldChar w:fldCharType="begin"/>
+      </w:r>
+      <w:r>
+        <w:instrText xml:space="preserve"> HYPERLINK "https://github.com/Sheep-y/xenonauts-ce_zh/issues" </w:instrText>
+      </w:r>
+      <w:r>
+        <w:fldChar w:fldCharType="separate"/>
+      </w:r>
+      <w:r>
+        <w:rPr>
+          <w:rStyle w:val="Hyperlink"/>
+          <w:lang w:eastAsia="zh-HK"/>
+        </w:rPr>
+        <w:t>https://github.com/Sheep-y/xenonauts-ce_zh/issues</w:t>
+      </w:r>
+      <w:r>
+        <w:rPr>
+          <w:rStyle w:val="Hyperlink"/>
+          <w:lang w:eastAsia="zh-HK"/>
+        </w:rPr>
+        <w:fldChar w:fldCharType="end"/>
+      </w:r>
     </w:p>
     <w:p>
       <w:pPr>
@@ -17655,67 +17667,139 @@
       <w:r>
         <w:rPr>
           <w:rFonts w:hint="eastAsia"/>
-          <w:lang w:eastAsia="zh-TW"/>
-        </w:rPr>
-        <w:t>已知問題</w:t>
-      </w:r>
-    </w:p>
-    <w:p>
-      <w:pPr>
-        <w:rPr>
-          <w:lang w:eastAsia="zh-HK"/>
-        </w:rPr>
-      </w:pPr>
-      <w:r>
-        <w:rPr>
-          <w:rFonts w:hint="eastAsia"/>
-          <w:lang w:eastAsia="zh-HK"/>
-        </w:rPr>
-        <w:t>如果在地圖示圖上無法點擊任何東西，也不能放大縮小，請用檔案管理員瀏覽“我的文件</w:t>
-      </w:r>
-      <w:r>
-        <w:rPr>
-          <w:rFonts w:hint="eastAsia"/>
-          <w:lang w:eastAsia="zh-TW"/>
-        </w:rPr>
-        <w:t>\Xenonauts</w:t>
-      </w:r>
-      <w:r>
-        <w:rPr>
-          <w:rFonts w:hint="eastAsia"/>
-          <w:lang w:eastAsia="zh-HK"/>
-        </w:rPr>
-        <w:t>”並刪除</w:t>
-      </w:r>
-      <w:r>
-        <w:rPr>
-          <w:rFonts w:hint="eastAsia"/>
-          <w:lang w:eastAsia="zh-HK"/>
-        </w:rPr>
-        <w:t>gameconfig.xml</w:t>
-      </w:r>
-      <w:r>
-        <w:rPr>
-          <w:rFonts w:hint="eastAsia"/>
-          <w:lang w:eastAsia="zh-HK"/>
-        </w:rPr>
-        <w:t>檔案</w:t>
-      </w:r>
-      <w:r>
-        <w:rPr>
-          <w:rFonts w:hint="eastAsia"/>
-          <w:lang w:eastAsia="zh-HK"/>
-        </w:rPr>
-        <w:t>。啟動遊戲確認問題解決後，可以離開遊戲然後恢復檔案看看。</w:t>
-      </w:r>
+          <w:lang w:eastAsia="zh-HK"/>
+        </w:rPr>
+        <w:t>路徑</w:t>
+      </w:r>
+    </w:p>
+    <w:p>
+      <w:pPr>
+        <w:rPr>
+          <w:rFonts w:hint="eastAsia"/>
+          <w:lang w:eastAsia="zh-HK"/>
+        </w:rPr>
+      </w:pPr>
+      <w:r>
+        <w:rPr>
+          <w:rFonts w:hint="eastAsia"/>
+          <w:lang w:eastAsia="zh-HK"/>
+        </w:rPr>
+        <w:t>遊戲的一切存檔和設定都放在本機，可以手動備分。設定可手動</w:t>
+      </w:r>
+      <w:bookmarkStart w:id="0" w:name="_GoBack"/>
+      <w:bookmarkEnd w:id="0"/>
+      <w:r>
+        <w:rPr>
+          <w:rFonts w:hint="eastAsia"/>
+          <w:lang w:eastAsia="zh-HK"/>
+        </w:rPr>
+        <w:t>修改。</w:t>
+      </w:r>
+    </w:p>
+    <w:p>
+      <w:pPr>
+        <w:ind w:left="709"/>
+        <w:rPr>
+          <w:lang w:eastAsia="zh-HK"/>
+        </w:rPr>
+      </w:pPr>
+      <w:r>
+        <w:rPr>
+          <w:rFonts w:hint="eastAsia"/>
+          <w:lang w:eastAsia="zh-HK"/>
+        </w:rPr>
+        <w:t>存檔及設定檔：</w:t>
+      </w:r>
+      <w:r>
+        <w:rPr>
+          <w:rFonts w:hint="eastAsia"/>
+          <w:lang w:eastAsia="zh-HK"/>
+        </w:rPr>
+        <w:t>我的文件</w:t>
+      </w:r>
+      <w:r>
+        <w:rPr>
+          <w:rFonts w:hint="eastAsia"/>
+          <w:lang w:eastAsia="zh-TW"/>
+        </w:rPr>
+        <w:t>\</w:t>
+      </w:r>
+      <w:proofErr w:type="spellStart"/>
+      <w:r>
+        <w:rPr>
+          <w:rFonts w:hint="eastAsia"/>
+          <w:lang w:eastAsia="zh-TW"/>
+        </w:rPr>
+        <w:t>Xenonauts</w:t>
+      </w:r>
+      <w:proofErr w:type="spellEnd"/>
+      <w:r>
+        <w:rPr>
+          <w:rFonts w:hint="eastAsia"/>
+          <w:lang w:eastAsia="zh-TW"/>
+        </w:rPr>
+        <w:br/>
+      </w:r>
+      <w:r>
+        <w:rPr>
+          <w:rFonts w:hint="eastAsia"/>
+          <w:lang w:eastAsia="zh-HK"/>
+        </w:rPr>
+        <w:t>登錄</w:t>
+      </w:r>
+      <w:r>
+        <w:rPr>
+          <w:rFonts w:hint="eastAsia"/>
+          <w:lang w:eastAsia="zh-HK"/>
+        </w:rPr>
+        <w:t>設定：</w:t>
+      </w:r>
+      <w:proofErr w:type="spellStart"/>
+      <w:r>
+        <w:rPr>
+          <w:rFonts w:hint="eastAsia"/>
+          <w:lang w:eastAsia="zh-HK"/>
+        </w:rPr>
+        <w:t>HKEY_Current_User</w:t>
+      </w:r>
+      <w:proofErr w:type="spellEnd"/>
+      <w:r>
+        <w:rPr>
+          <w:rFonts w:hint="eastAsia"/>
+          <w:lang w:eastAsia="zh-HK"/>
+        </w:rPr>
+        <w:t>\SOFTWARE\</w:t>
+      </w:r>
+      <w:r>
+        <w:rPr>
+          <w:lang w:eastAsia="zh-HK"/>
+        </w:rPr>
+        <w:t>Goldhawk Interactive</w:t>
+      </w:r>
+      <w:r>
+        <w:rPr>
+          <w:rFonts w:hint="eastAsia"/>
+          <w:lang w:eastAsia="zh-HK"/>
+        </w:rPr>
+        <w:t>\</w:t>
+      </w:r>
+      <w:proofErr w:type="spellStart"/>
+      <w:r>
+        <w:rPr>
+          <w:rFonts w:hint="eastAsia"/>
+          <w:lang w:eastAsia="zh-HK"/>
+        </w:rPr>
+        <w:t>Xenonauts</w:t>
+      </w:r>
+      <w:proofErr w:type="spellEnd"/>
     </w:p>
     <w:sectPr>
-      <w:headerReference w:type="even" r:id="rId33"/>
-      <w:headerReference w:type="default" r:id="rId34"/>
-      <w:footerReference w:type="even" r:id="rId35"/>
-      <w:footerReference w:type="default" r:id="rId36"/>
-      <w:headerReference w:type="first" r:id="rId37"/>
-      <w:footerReference w:type="first" r:id="rId38"/>
+      <w:headerReference w:type="even" r:id="rId31"/>
+      <w:headerReference w:type="default" r:id="rId32"/>
+      <w:footerReference w:type="even" r:id="rId33"/>
+      <w:footerReference w:type="default" r:id="rId34"/>
+      <w:headerReference w:type="first" r:id="rId35"/>
+      <w:footerReference w:type="first" r:id="rId36"/>
       <w:pgSz w:w="11906" w:h="16838"/>
       <w:pgMar w:top="1440" w:right="1440" w:bottom="1440" w:left="1440" w:header="708" w:footer="708" w:gutter="0"/>
       <w:cols w:space="708"/>
@@ -21758,7 +21842,7 @@
 </file>
 
 <file path=customXml/itemProps1.xml><?xml version="1.0" encoding="utf-8"?>
-<ds:datastoreItem xmlns:ds="http://schemas.openxmlformats.org/officeDocument/2006/customXml" ds:itemID="{CB541443-7C0E-42A3-8AB1-859BE3E91015}">
+<ds:datastoreItem xmlns:ds="http://schemas.openxmlformats.org/officeDocument/2006/customXml" ds:itemID="{CE159FA6-162B-4805-AB4C-1BD1548B52A7}">
   <ds:schemaRefs>
     <ds:schemaRef ds:uri="http://schemas.openxmlformats.org/officeDocument/2006/bibliography"/>
   </ds:schemaRefs>

</xml_diff>